<commit_message>
Update User Interface Specification.docx
</commit_message>
<xml_diff>
--- a/User Interface Specification.docx
+++ b/User Interface Specification.docx
@@ -35,15 +35,7 @@
           <w:b/>
           <w:sz w:val="32"/>
         </w:rPr>
-        <w:t>User Interface</w:t>
-      </w:r>
-      <w:r>
-        <w:rPr>
-          <w:rFonts w:ascii="Times New Roman" w:hAnsi="Times New Roman" w:cs="Times New Roman"/>
-          <w:b/>
-          <w:sz w:val="32"/>
-        </w:rPr>
-        <w:t xml:space="preserve"> Specification</w:t>
+        <w:t>User Interface Specification</w:t>
       </w:r>
     </w:p>
     <w:p>
@@ -92,9 +84,38 @@
         <w:ind w:leftChars="0"/>
         <w:jc w:val="left"/>
         <w:rPr>
+          <w:rFonts w:ascii="Times New Roman" w:hAnsi="Times New Roman" w:cs="Times New Roman"/>
+          <w:sz w:val="24"/>
+        </w:rPr>
+      </w:pPr>
+      <w:r>
+        <w:rPr>
           <w:rFonts w:ascii="Times New Roman" w:hAnsi="Times New Roman" w:cs="Times New Roman" w:hint="eastAsia"/>
           <w:sz w:val="24"/>
         </w:rPr>
+        <w:t>H</w:t>
+      </w:r>
+      <w:r>
+        <w:rPr>
+          <w:rFonts w:ascii="Times New Roman" w:hAnsi="Times New Roman" w:cs="Times New Roman"/>
+          <w:sz w:val="24"/>
+        </w:rPr>
+        <w:t>ome Page</w:t>
+      </w:r>
+    </w:p>
+    <w:p>
+      <w:pPr>
+        <w:pStyle w:val="ListParagraph"/>
+        <w:numPr>
+          <w:ilvl w:val="1"/>
+          <w:numId w:val="4"/>
+        </w:numPr>
+        <w:ind w:leftChars="0"/>
+        <w:jc w:val="left"/>
+        <w:rPr>
+          <w:rFonts w:ascii="Times New Roman" w:hAnsi="Times New Roman" w:cs="Times New Roman"/>
+          <w:sz w:val="24"/>
+        </w:rPr>
       </w:pPr>
       <w:r>
         <w:rPr>
@@ -108,7 +129,21 @@
           <w:rFonts w:ascii="Times New Roman" w:hAnsi="Times New Roman" w:cs="Times New Roman"/>
           <w:sz w:val="24"/>
         </w:rPr>
-        <w:t>ome Page</w:t>
+        <w:t xml:space="preserve">eader (app name, menu -&gt; [search, my </w:t>
+      </w:r>
+      <w:r>
+        <w:rPr>
+          <w:rFonts w:ascii="Times New Roman" w:hAnsi="Times New Roman" w:cs="Times New Roman"/>
+          <w:sz w:val="24"/>
+        </w:rPr>
+        <w:t>diary</w:t>
+      </w:r>
+      <w:r>
+        <w:rPr>
+          <w:rFonts w:ascii="Times New Roman" w:hAnsi="Times New Roman" w:cs="Times New Roman"/>
+          <w:sz w:val="24"/>
+        </w:rPr>
+        <w:t>, profile &lt;- if logged in], register or login/logout)</w:t>
       </w:r>
     </w:p>
     <w:p>
@@ -127,9 +162,154 @@
       </w:pPr>
       <w:r>
         <w:rPr>
+          <w:rFonts w:ascii="Times New Roman" w:hAnsi="Times New Roman" w:cs="Times New Roman"/>
+          <w:sz w:val="24"/>
+        </w:rPr>
+        <w:t>Large title telling users to register to use the system with button going to register or login</w:t>
+      </w:r>
+    </w:p>
+    <w:p>
+      <w:pPr>
+        <w:pStyle w:val="ListParagraph"/>
+        <w:numPr>
+          <w:ilvl w:val="1"/>
+          <w:numId w:val="4"/>
+        </w:numPr>
+        <w:ind w:leftChars="0"/>
+        <w:jc w:val="left"/>
+        <w:rPr>
+          <w:rFonts w:ascii="Times New Roman" w:hAnsi="Times New Roman" w:cs="Times New Roman"/>
+          <w:sz w:val="24"/>
+        </w:rPr>
+      </w:pPr>
+      <w:r>
+        <w:rPr>
           <w:rFonts w:ascii="Times New Roman" w:hAnsi="Times New Roman" w:cs="Times New Roman" w:hint="eastAsia"/>
           <w:sz w:val="24"/>
         </w:rPr>
+        <w:t>A</w:t>
+      </w:r>
+      <w:r>
+        <w:rPr>
+          <w:rFonts w:ascii="Times New Roman" w:hAnsi="Times New Roman" w:cs="Times New Roman"/>
+          <w:sz w:val="24"/>
+        </w:rPr>
+        <w:t xml:space="preserve"> description of the system and how it’s useful to the user below other content</w:t>
+      </w:r>
+    </w:p>
+    <w:p>
+      <w:pPr>
+        <w:pStyle w:val="ListParagraph"/>
+        <w:numPr>
+          <w:ilvl w:val="2"/>
+          <w:numId w:val="4"/>
+        </w:numPr>
+        <w:ind w:leftChars="0"/>
+        <w:jc w:val="left"/>
+        <w:rPr>
+          <w:rFonts w:ascii="Times New Roman" w:hAnsi="Times New Roman" w:cs="Times New Roman"/>
+          <w:sz w:val="24"/>
+        </w:rPr>
+      </w:pPr>
+      <w:r>
+        <w:rPr>
+          <w:rFonts w:ascii="Times New Roman" w:hAnsi="Times New Roman" w:cs="Times New Roman" w:hint="eastAsia"/>
+          <w:sz w:val="24"/>
+        </w:rPr>
+        <w:t>I</w:t>
+      </w:r>
+      <w:r>
+        <w:rPr>
+          <w:rFonts w:ascii="Times New Roman" w:hAnsi="Times New Roman" w:cs="Times New Roman"/>
+          <w:sz w:val="24"/>
+        </w:rPr>
+        <w:t>nclude a means of bug reporting/contacting developer</w:t>
+      </w:r>
+    </w:p>
+    <w:p>
+      <w:pPr>
+        <w:pStyle w:val="ListParagraph"/>
+        <w:numPr>
+          <w:ilvl w:val="2"/>
+          <w:numId w:val="4"/>
+        </w:numPr>
+        <w:ind w:leftChars="0"/>
+        <w:jc w:val="left"/>
+        <w:rPr>
+          <w:rFonts w:ascii="Times New Roman" w:hAnsi="Times New Roman" w:cs="Times New Roman"/>
+          <w:sz w:val="24"/>
+        </w:rPr>
+      </w:pPr>
+      <w:r>
+        <w:rPr>
+          <w:rFonts w:ascii="Times New Roman" w:hAnsi="Times New Roman" w:cs="Times New Roman" w:hint="eastAsia"/>
+          <w:sz w:val="24"/>
+        </w:rPr>
+        <w:t>F</w:t>
+      </w:r>
+      <w:r>
+        <w:rPr>
+          <w:rFonts w:ascii="Times New Roman" w:hAnsi="Times New Roman" w:cs="Times New Roman"/>
+          <w:sz w:val="24"/>
+        </w:rPr>
+        <w:t>ooter</w:t>
+      </w:r>
+    </w:p>
+    <w:p>
+      <w:pPr>
+        <w:pStyle w:val="ListParagraph"/>
+        <w:numPr>
+          <w:ilvl w:val="0"/>
+          <w:numId w:val="4"/>
+        </w:numPr>
+        <w:ind w:leftChars="0"/>
+        <w:jc w:val="left"/>
+        <w:rPr>
+          <w:rFonts w:ascii="Times New Roman" w:hAnsi="Times New Roman" w:cs="Times New Roman"/>
+          <w:sz w:val="24"/>
+        </w:rPr>
+      </w:pPr>
+      <w:r>
+        <w:rPr>
+          <w:rFonts w:ascii="Times New Roman" w:hAnsi="Times New Roman" w:cs="Times New Roman" w:hint="eastAsia"/>
+          <w:sz w:val="24"/>
+        </w:rPr>
+        <w:t>S</w:t>
+      </w:r>
+      <w:r>
+        <w:rPr>
+          <w:rFonts w:ascii="Times New Roman" w:hAnsi="Times New Roman" w:cs="Times New Roman"/>
+          <w:sz w:val="24"/>
+        </w:rPr>
+        <w:t>earch</w:t>
+      </w:r>
+      <w:r>
+        <w:rPr>
+          <w:rFonts w:ascii="Times New Roman" w:hAnsi="Times New Roman" w:cs="Times New Roman"/>
+          <w:sz w:val="24"/>
+        </w:rPr>
+        <w:t xml:space="preserve"> (must be logged in to access)</w:t>
+      </w:r>
+    </w:p>
+    <w:p>
+      <w:pPr>
+        <w:pStyle w:val="ListParagraph"/>
+        <w:numPr>
+          <w:ilvl w:val="1"/>
+          <w:numId w:val="4"/>
+        </w:numPr>
+        <w:ind w:leftChars="0"/>
+        <w:jc w:val="left"/>
+        <w:rPr>
+          <w:rFonts w:ascii="Times New Roman" w:hAnsi="Times New Roman" w:cs="Times New Roman"/>
+          <w:sz w:val="24"/>
+        </w:rPr>
+      </w:pPr>
+      <w:r>
+        <w:rPr>
+          <w:rFonts w:ascii="Times New Roman" w:hAnsi="Times New Roman" w:cs="Times New Roman" w:hint="eastAsia"/>
+          <w:sz w:val="24"/>
+        </w:rPr>
         <w:t>H</w:t>
       </w:r>
       <w:r>
@@ -137,21 +317,21 @@
           <w:rFonts w:ascii="Times New Roman" w:hAnsi="Times New Roman" w:cs="Times New Roman"/>
           <w:sz w:val="24"/>
         </w:rPr>
-        <w:t xml:space="preserve">eader (app name, menu -&gt; [search, </w:t>
-      </w:r>
-      <w:r>
-        <w:rPr>
-          <w:rFonts w:ascii="Times New Roman" w:hAnsi="Times New Roman" w:cs="Times New Roman"/>
-          <w:sz w:val="24"/>
-        </w:rPr>
-        <w:t>my</w:t>
-      </w:r>
-      <w:r>
-        <w:rPr>
-          <w:rFonts w:ascii="Times New Roman" w:hAnsi="Times New Roman" w:cs="Times New Roman"/>
-          <w:sz w:val="24"/>
-        </w:rPr>
-        <w:t xml:space="preserve"> appointments, profile &lt;- if logged in], register or login/logout)</w:t>
+        <w:t xml:space="preserve">eader (app name, menu -&gt; home, my </w:t>
+      </w:r>
+      <w:r>
+        <w:rPr>
+          <w:rFonts w:ascii="Times New Roman" w:hAnsi="Times New Roman" w:cs="Times New Roman"/>
+          <w:sz w:val="24"/>
+        </w:rPr>
+        <w:t>diary</w:t>
+      </w:r>
+      <w:r>
+        <w:rPr>
+          <w:rFonts w:ascii="Times New Roman" w:hAnsi="Times New Roman" w:cs="Times New Roman"/>
+          <w:sz w:val="24"/>
+        </w:rPr>
+        <w:t>, profile, register or login/logout)</w:t>
       </w:r>
     </w:p>
     <w:p>
@@ -173,7 +353,23 @@
           <w:rFonts w:ascii="Times New Roman" w:hAnsi="Times New Roman" w:cs="Times New Roman"/>
           <w:sz w:val="24"/>
         </w:rPr>
-        <w:t>Large title telling users to register to use the system with button going to register or login</w:t>
+        <w:t xml:space="preserve">Text “search by: </w:t>
+      </w:r>
+      <w:proofErr w:type="gramStart"/>
+      <w:r>
+        <w:rPr>
+          <w:rFonts w:ascii="Times New Roman" w:hAnsi="Times New Roman" w:cs="Times New Roman"/>
+          <w:sz w:val="24"/>
+        </w:rPr>
+        <w:t>“ with</w:t>
+      </w:r>
+      <w:proofErr w:type="gramEnd"/>
+      <w:r>
+        <w:rPr>
+          <w:rFonts w:ascii="Times New Roman" w:hAnsi="Times New Roman" w:cs="Times New Roman"/>
+          <w:sz w:val="24"/>
+        </w:rPr>
+        <w:t xml:space="preserve"> dropdown list (user, date, appointment title) after it</w:t>
       </w:r>
     </w:p>
     <w:p>
@@ -195,6 +391,825 @@
           <w:rFonts w:ascii="Times New Roman" w:hAnsi="Times New Roman" w:cs="Times New Roman" w:hint="eastAsia"/>
           <w:sz w:val="24"/>
         </w:rPr>
+        <w:t>R</w:t>
+      </w:r>
+      <w:r>
+        <w:rPr>
+          <w:rFonts w:ascii="Times New Roman" w:hAnsi="Times New Roman" w:cs="Times New Roman"/>
+          <w:sz w:val="24"/>
+        </w:rPr>
+        <w:t>esults displayed as blocks of text, one block represents an appointment and is separated by a break and a line</w:t>
+      </w:r>
+    </w:p>
+    <w:p>
+      <w:pPr>
+        <w:pStyle w:val="ListParagraph"/>
+        <w:numPr>
+          <w:ilvl w:val="2"/>
+          <w:numId w:val="4"/>
+        </w:numPr>
+        <w:ind w:leftChars="0"/>
+        <w:jc w:val="left"/>
+        <w:rPr>
+          <w:rFonts w:ascii="Times New Roman" w:hAnsi="Times New Roman" w:cs="Times New Roman"/>
+          <w:sz w:val="24"/>
+        </w:rPr>
+      </w:pPr>
+      <w:r>
+        <w:rPr>
+          <w:rFonts w:ascii="Times New Roman" w:hAnsi="Times New Roman" w:cs="Times New Roman"/>
+          <w:sz w:val="24"/>
+        </w:rPr>
+        <w:t>Appointment block (text line 1 -&gt; “</w:t>
+      </w:r>
+      <w:proofErr w:type="spellStart"/>
+      <w:r>
+        <w:rPr>
+          <w:rFonts w:ascii="Times New Roman" w:hAnsi="Times New Roman" w:cs="Times New Roman"/>
+          <w:sz w:val="24"/>
+        </w:rPr>
+        <w:t>appointmentTitle</w:t>
+      </w:r>
+      <w:proofErr w:type="spellEnd"/>
+      <w:r>
+        <w:rPr>
+          <w:rFonts w:ascii="Times New Roman" w:hAnsi="Times New Roman" w:cs="Times New Roman"/>
+          <w:sz w:val="24"/>
+        </w:rPr>
+        <w:t xml:space="preserve">”, </w:t>
+      </w:r>
+    </w:p>
+    <w:p>
+      <w:pPr>
+        <w:pStyle w:val="ListParagraph"/>
+        <w:ind w:leftChars="0" w:left="1260"/>
+        <w:jc w:val="left"/>
+        <w:rPr>
+          <w:rFonts w:ascii="Times New Roman" w:hAnsi="Times New Roman" w:cs="Times New Roman"/>
+          <w:sz w:val="24"/>
+        </w:rPr>
+      </w:pPr>
+      <w:r>
+        <w:rPr>
+          <w:rFonts w:ascii="Times New Roman" w:hAnsi="Times New Roman" w:cs="Times New Roman"/>
+          <w:sz w:val="24"/>
+        </w:rPr>
+        <w:t>text line 2 -&gt; “</w:t>
+      </w:r>
+      <w:proofErr w:type="spellStart"/>
+      <w:r>
+        <w:rPr>
+          <w:rFonts w:ascii="Times New Roman" w:hAnsi="Times New Roman" w:cs="Times New Roman"/>
+          <w:sz w:val="24"/>
+        </w:rPr>
+        <w:t>appointmentDescription</w:t>
+      </w:r>
+      <w:proofErr w:type="spellEnd"/>
+      <w:r>
+        <w:rPr>
+          <w:rFonts w:ascii="Times New Roman" w:hAnsi="Times New Roman" w:cs="Times New Roman"/>
+          <w:sz w:val="24"/>
+        </w:rPr>
+        <w:t xml:space="preserve">”, </w:t>
+      </w:r>
+    </w:p>
+    <w:p>
+      <w:pPr>
+        <w:pStyle w:val="ListParagraph"/>
+        <w:ind w:leftChars="0" w:left="1260"/>
+        <w:jc w:val="left"/>
+        <w:rPr>
+          <w:rFonts w:ascii="Times New Roman" w:hAnsi="Times New Roman" w:cs="Times New Roman"/>
+          <w:sz w:val="24"/>
+        </w:rPr>
+      </w:pPr>
+      <w:r>
+        <w:rPr>
+          <w:rFonts w:ascii="Times New Roman" w:hAnsi="Times New Roman" w:cs="Times New Roman"/>
+          <w:sz w:val="24"/>
+        </w:rPr>
+        <w:t xml:space="preserve">text line 3 -&gt; “Start Date and Time: </w:t>
+      </w:r>
+      <w:proofErr w:type="spellStart"/>
+      <w:r>
+        <w:rPr>
+          <w:rFonts w:ascii="Times New Roman" w:hAnsi="Times New Roman" w:cs="Times New Roman"/>
+          <w:sz w:val="24"/>
+        </w:rPr>
+        <w:t>appointmentStartDateTime</w:t>
+      </w:r>
+      <w:proofErr w:type="spellEnd"/>
+      <w:r>
+        <w:rPr>
+          <w:rFonts w:ascii="Times New Roman" w:hAnsi="Times New Roman" w:cs="Times New Roman"/>
+          <w:sz w:val="24"/>
+        </w:rPr>
+        <w:t xml:space="preserve">”, </w:t>
+      </w:r>
+    </w:p>
+    <w:p>
+      <w:pPr>
+        <w:pStyle w:val="ListParagraph"/>
+        <w:ind w:leftChars="0" w:left="1260"/>
+        <w:jc w:val="left"/>
+        <w:rPr>
+          <w:rFonts w:ascii="Times New Roman" w:hAnsi="Times New Roman" w:cs="Times New Roman"/>
+          <w:sz w:val="24"/>
+        </w:rPr>
+      </w:pPr>
+      <w:r>
+        <w:rPr>
+          <w:rFonts w:ascii="Times New Roman" w:hAnsi="Times New Roman" w:cs="Times New Roman"/>
+          <w:sz w:val="24"/>
+        </w:rPr>
+        <w:t xml:space="preserve">text line 4 -&gt; “End Date and Time: </w:t>
+      </w:r>
+      <w:proofErr w:type="spellStart"/>
+      <w:r>
+        <w:rPr>
+          <w:rFonts w:ascii="Times New Roman" w:hAnsi="Times New Roman" w:cs="Times New Roman"/>
+          <w:sz w:val="24"/>
+        </w:rPr>
+        <w:t>appointmentEndDateTime</w:t>
+      </w:r>
+      <w:proofErr w:type="spellEnd"/>
+      <w:r>
+        <w:rPr>
+          <w:rFonts w:ascii="Times New Roman" w:hAnsi="Times New Roman" w:cs="Times New Roman"/>
+          <w:sz w:val="24"/>
+        </w:rPr>
+        <w:t xml:space="preserve">”, </w:t>
+      </w:r>
+    </w:p>
+    <w:p>
+      <w:pPr>
+        <w:pStyle w:val="ListParagraph"/>
+        <w:ind w:leftChars="0" w:left="1260"/>
+        <w:jc w:val="left"/>
+        <w:rPr>
+          <w:rFonts w:ascii="Times New Roman" w:hAnsi="Times New Roman" w:cs="Times New Roman"/>
+          <w:sz w:val="24"/>
+        </w:rPr>
+      </w:pPr>
+      <w:r>
+        <w:rPr>
+          <w:rFonts w:ascii="Times New Roman" w:hAnsi="Times New Roman" w:cs="Times New Roman"/>
+          <w:sz w:val="24"/>
+        </w:rPr>
+        <w:t xml:space="preserve">text line 5 -&gt; “People Involved: </w:t>
+      </w:r>
+      <w:proofErr w:type="spellStart"/>
+      <w:r>
+        <w:rPr>
+          <w:rFonts w:ascii="Times New Roman" w:hAnsi="Times New Roman" w:cs="Times New Roman"/>
+          <w:sz w:val="24"/>
+        </w:rPr>
+        <w:t>appointmentPeople</w:t>
+      </w:r>
+      <w:proofErr w:type="spellEnd"/>
+      <w:r>
+        <w:rPr>
+          <w:rFonts w:ascii="Times New Roman" w:hAnsi="Times New Roman" w:cs="Times New Roman"/>
+          <w:sz w:val="24"/>
+        </w:rPr>
+        <w:t xml:space="preserve">”, </w:t>
+      </w:r>
+    </w:p>
+    <w:p>
+      <w:pPr>
+        <w:pStyle w:val="ListParagraph"/>
+        <w:ind w:leftChars="0" w:left="1260"/>
+        <w:jc w:val="left"/>
+        <w:rPr>
+          <w:rFonts w:ascii="Times New Roman" w:hAnsi="Times New Roman" w:cs="Times New Roman"/>
+          <w:sz w:val="24"/>
+        </w:rPr>
+      </w:pPr>
+      <w:r>
+        <w:rPr>
+          <w:rFonts w:ascii="Times New Roman" w:hAnsi="Times New Roman" w:cs="Times New Roman"/>
+          <w:sz w:val="24"/>
+        </w:rPr>
+        <w:t xml:space="preserve">text line 6 -&gt; “Created by: </w:t>
+      </w:r>
+      <w:proofErr w:type="spellStart"/>
+      <w:r>
+        <w:rPr>
+          <w:rFonts w:ascii="Times New Roman" w:hAnsi="Times New Roman" w:cs="Times New Roman"/>
+          <w:sz w:val="24"/>
+        </w:rPr>
+        <w:t>appointmentCreator</w:t>
+      </w:r>
+      <w:proofErr w:type="spellEnd"/>
+      <w:r>
+        <w:rPr>
+          <w:rFonts w:ascii="Times New Roman" w:hAnsi="Times New Roman" w:cs="Times New Roman"/>
+          <w:sz w:val="24"/>
+        </w:rPr>
+        <w:t>”)</w:t>
+      </w:r>
+    </w:p>
+    <w:p>
+      <w:pPr>
+        <w:pStyle w:val="ListParagraph"/>
+        <w:numPr>
+          <w:ilvl w:val="1"/>
+          <w:numId w:val="4"/>
+        </w:numPr>
+        <w:ind w:leftChars="0"/>
+        <w:jc w:val="left"/>
+        <w:rPr>
+          <w:rFonts w:ascii="Times New Roman" w:hAnsi="Times New Roman" w:cs="Times New Roman"/>
+          <w:sz w:val="24"/>
+        </w:rPr>
+      </w:pPr>
+      <w:r>
+        <w:rPr>
+          <w:rFonts w:ascii="Times New Roman" w:hAnsi="Times New Roman" w:cs="Times New Roman"/>
+          <w:sz w:val="24"/>
+        </w:rPr>
+        <w:t>Cancel button underneath text line 6 for each appointment, if and only if the current user created the appointment</w:t>
+      </w:r>
+    </w:p>
+    <w:p>
+      <w:pPr>
+        <w:pStyle w:val="ListParagraph"/>
+        <w:numPr>
+          <w:ilvl w:val="0"/>
+          <w:numId w:val="4"/>
+        </w:numPr>
+        <w:ind w:leftChars="0"/>
+        <w:jc w:val="left"/>
+        <w:rPr>
+          <w:rFonts w:ascii="Times New Roman" w:hAnsi="Times New Roman" w:cs="Times New Roman"/>
+          <w:sz w:val="24"/>
+        </w:rPr>
+      </w:pPr>
+      <w:r>
+        <w:rPr>
+          <w:rFonts w:ascii="Times New Roman" w:hAnsi="Times New Roman" w:cs="Times New Roman"/>
+          <w:sz w:val="24"/>
+        </w:rPr>
+        <w:t xml:space="preserve">My </w:t>
+      </w:r>
+      <w:r>
+        <w:rPr>
+          <w:rFonts w:ascii="Times New Roman" w:hAnsi="Times New Roman" w:cs="Times New Roman"/>
+          <w:sz w:val="24"/>
+        </w:rPr>
+        <w:t>Diary</w:t>
+      </w:r>
+      <w:r>
+        <w:rPr>
+          <w:rFonts w:ascii="Times New Roman" w:hAnsi="Times New Roman" w:cs="Times New Roman"/>
+          <w:sz w:val="24"/>
+        </w:rPr>
+        <w:t xml:space="preserve"> (must be logged in to access)</w:t>
+      </w:r>
+    </w:p>
+    <w:p>
+      <w:pPr>
+        <w:pStyle w:val="ListParagraph"/>
+        <w:numPr>
+          <w:ilvl w:val="1"/>
+          <w:numId w:val="4"/>
+        </w:numPr>
+        <w:ind w:leftChars="0"/>
+        <w:jc w:val="left"/>
+        <w:rPr>
+          <w:rFonts w:ascii="Times New Roman" w:hAnsi="Times New Roman" w:cs="Times New Roman"/>
+          <w:sz w:val="24"/>
+        </w:rPr>
+      </w:pPr>
+      <w:r>
+        <w:rPr>
+          <w:rFonts w:ascii="Times New Roman" w:hAnsi="Times New Roman" w:cs="Times New Roman" w:hint="eastAsia"/>
+          <w:sz w:val="24"/>
+        </w:rPr>
+        <w:t>H</w:t>
+      </w:r>
+      <w:r>
+        <w:rPr>
+          <w:rFonts w:ascii="Times New Roman" w:hAnsi="Times New Roman" w:cs="Times New Roman"/>
+          <w:sz w:val="24"/>
+        </w:rPr>
+        <w:t>eader (app name, menu -&gt; home, search, profile, register or login/logout)</w:t>
+      </w:r>
+    </w:p>
+    <w:p>
+      <w:pPr>
+        <w:pStyle w:val="ListParagraph"/>
+        <w:numPr>
+          <w:ilvl w:val="1"/>
+          <w:numId w:val="4"/>
+        </w:numPr>
+        <w:ind w:leftChars="0"/>
+        <w:jc w:val="left"/>
+        <w:rPr>
+          <w:rFonts w:ascii="Times New Roman" w:hAnsi="Times New Roman" w:cs="Times New Roman"/>
+          <w:sz w:val="24"/>
+        </w:rPr>
+      </w:pPr>
+      <w:r>
+        <w:rPr>
+          <w:rFonts w:ascii="Times New Roman" w:hAnsi="Times New Roman" w:cs="Times New Roman" w:hint="eastAsia"/>
+          <w:sz w:val="24"/>
+        </w:rPr>
+        <w:t>C</w:t>
+      </w:r>
+      <w:r>
+        <w:rPr>
+          <w:rFonts w:ascii="Times New Roman" w:hAnsi="Times New Roman" w:cs="Times New Roman"/>
+          <w:sz w:val="24"/>
+        </w:rPr>
+        <w:t>reate new appointment button</w:t>
+      </w:r>
+    </w:p>
+    <w:p>
+      <w:pPr>
+        <w:pStyle w:val="ListParagraph"/>
+        <w:numPr>
+          <w:ilvl w:val="2"/>
+          <w:numId w:val="4"/>
+        </w:numPr>
+        <w:ind w:leftChars="0"/>
+        <w:jc w:val="left"/>
+        <w:rPr>
+          <w:rFonts w:ascii="Times New Roman" w:hAnsi="Times New Roman" w:cs="Times New Roman"/>
+          <w:sz w:val="24"/>
+        </w:rPr>
+      </w:pPr>
+      <w:r>
+        <w:rPr>
+          <w:rFonts w:ascii="Times New Roman" w:hAnsi="Times New Roman" w:cs="Times New Roman"/>
+          <w:sz w:val="24"/>
+        </w:rPr>
+        <w:t>Allows the user to create a new appointment with:</w:t>
+      </w:r>
+    </w:p>
+    <w:p>
+      <w:pPr>
+        <w:pStyle w:val="ListParagraph"/>
+        <w:numPr>
+          <w:ilvl w:val="3"/>
+          <w:numId w:val="4"/>
+        </w:numPr>
+        <w:ind w:leftChars="0"/>
+        <w:jc w:val="left"/>
+        <w:rPr>
+          <w:rFonts w:ascii="Times New Roman" w:hAnsi="Times New Roman" w:cs="Times New Roman"/>
+          <w:sz w:val="24"/>
+        </w:rPr>
+      </w:pPr>
+      <w:r>
+        <w:rPr>
+          <w:rFonts w:ascii="Times New Roman" w:hAnsi="Times New Roman" w:cs="Times New Roman"/>
+          <w:sz w:val="24"/>
+        </w:rPr>
+        <w:t xml:space="preserve">a title, </w:t>
+      </w:r>
+    </w:p>
+    <w:p>
+      <w:pPr>
+        <w:pStyle w:val="ListParagraph"/>
+        <w:numPr>
+          <w:ilvl w:val="3"/>
+          <w:numId w:val="4"/>
+        </w:numPr>
+        <w:ind w:leftChars="0"/>
+        <w:jc w:val="left"/>
+        <w:rPr>
+          <w:rFonts w:ascii="Times New Roman" w:hAnsi="Times New Roman" w:cs="Times New Roman"/>
+          <w:sz w:val="24"/>
+        </w:rPr>
+      </w:pPr>
+      <w:r>
+        <w:rPr>
+          <w:rFonts w:ascii="Times New Roman" w:hAnsi="Times New Roman" w:cs="Times New Roman"/>
+          <w:sz w:val="24"/>
+        </w:rPr>
+        <w:t xml:space="preserve">a description, </w:t>
+      </w:r>
+    </w:p>
+    <w:p>
+      <w:pPr>
+        <w:pStyle w:val="ListParagraph"/>
+        <w:numPr>
+          <w:ilvl w:val="3"/>
+          <w:numId w:val="4"/>
+        </w:numPr>
+        <w:ind w:leftChars="0"/>
+        <w:jc w:val="left"/>
+        <w:rPr>
+          <w:rFonts w:ascii="Times New Roman" w:hAnsi="Times New Roman" w:cs="Times New Roman"/>
+          <w:sz w:val="24"/>
+        </w:rPr>
+      </w:pPr>
+      <w:r>
+        <w:rPr>
+          <w:rFonts w:ascii="Times New Roman" w:hAnsi="Times New Roman" w:cs="Times New Roman"/>
+          <w:sz w:val="24"/>
+        </w:rPr>
+        <w:t xml:space="preserve">a start date and time, </w:t>
+      </w:r>
+    </w:p>
+    <w:p>
+      <w:pPr>
+        <w:pStyle w:val="ListParagraph"/>
+        <w:numPr>
+          <w:ilvl w:val="3"/>
+          <w:numId w:val="4"/>
+        </w:numPr>
+        <w:ind w:leftChars="0"/>
+        <w:jc w:val="left"/>
+        <w:rPr>
+          <w:rFonts w:ascii="Times New Roman" w:hAnsi="Times New Roman" w:cs="Times New Roman"/>
+          <w:sz w:val="24"/>
+        </w:rPr>
+      </w:pPr>
+      <w:r>
+        <w:rPr>
+          <w:rFonts w:ascii="Times New Roman" w:hAnsi="Times New Roman" w:cs="Times New Roman"/>
+          <w:sz w:val="24"/>
+        </w:rPr>
+        <w:t xml:space="preserve">an end date and </w:t>
+      </w:r>
+      <w:proofErr w:type="spellStart"/>
+      <w:r>
+        <w:rPr>
+          <w:rFonts w:ascii="Times New Roman" w:hAnsi="Times New Roman" w:cs="Times New Roman"/>
+          <w:sz w:val="24"/>
+        </w:rPr>
+        <w:t>time,</w:t>
+      </w:r>
+    </w:p>
+    <w:p>
+      <w:pPr>
+        <w:pStyle w:val="ListParagraph"/>
+        <w:numPr>
+          <w:ilvl w:val="3"/>
+          <w:numId w:val="4"/>
+        </w:numPr>
+        <w:ind w:leftChars="0"/>
+        <w:jc w:val="left"/>
+        <w:rPr>
+          <w:rFonts w:ascii="Times New Roman" w:hAnsi="Times New Roman" w:cs="Times New Roman"/>
+          <w:sz w:val="24"/>
+        </w:rPr>
+      </w:pPr>
+      <w:proofErr w:type="spellEnd"/>
+      <w:r>
+        <w:rPr>
+          <w:rFonts w:ascii="Times New Roman" w:hAnsi="Times New Roman" w:cs="Times New Roman"/>
+          <w:sz w:val="24"/>
+        </w:rPr>
+        <w:t>people involved</w:t>
+      </w:r>
+    </w:p>
+    <w:p>
+      <w:pPr>
+        <w:pStyle w:val="ListParagraph"/>
+        <w:numPr>
+          <w:ilvl w:val="3"/>
+          <w:numId w:val="4"/>
+        </w:numPr>
+        <w:ind w:leftChars="0"/>
+        <w:jc w:val="left"/>
+        <w:rPr>
+          <w:rFonts w:ascii="Times New Roman" w:hAnsi="Times New Roman" w:cs="Times New Roman"/>
+          <w:sz w:val="24"/>
+        </w:rPr>
+      </w:pPr>
+      <w:r>
+        <w:rPr>
+          <w:rFonts w:ascii="Times New Roman" w:hAnsi="Times New Roman" w:cs="Times New Roman" w:hint="eastAsia"/>
+          <w:sz w:val="24"/>
+        </w:rPr>
+        <w:lastRenderedPageBreak/>
+        <w:t>a</w:t>
+      </w:r>
+      <w:r>
+        <w:rPr>
+          <w:rFonts w:ascii="Times New Roman" w:hAnsi="Times New Roman" w:cs="Times New Roman"/>
+          <w:sz w:val="24"/>
+        </w:rPr>
+        <w:t>nd a “Create Appointment” button underneath the form</w:t>
+      </w:r>
+    </w:p>
+    <w:p>
+      <w:pPr>
+        <w:pStyle w:val="ListParagraph"/>
+        <w:numPr>
+          <w:ilvl w:val="1"/>
+          <w:numId w:val="4"/>
+        </w:numPr>
+        <w:ind w:leftChars="0"/>
+        <w:jc w:val="left"/>
+        <w:rPr>
+          <w:rFonts w:ascii="Times New Roman" w:hAnsi="Times New Roman" w:cs="Times New Roman"/>
+          <w:sz w:val="24"/>
+        </w:rPr>
+      </w:pPr>
+      <w:r>
+        <w:rPr>
+          <w:rFonts w:ascii="Times New Roman" w:hAnsi="Times New Roman" w:cs="Times New Roman" w:hint="eastAsia"/>
+          <w:sz w:val="24"/>
+        </w:rPr>
+        <w:t>D</w:t>
+      </w:r>
+      <w:r>
+        <w:rPr>
+          <w:rFonts w:ascii="Times New Roman" w:hAnsi="Times New Roman" w:cs="Times New Roman"/>
+          <w:sz w:val="24"/>
+        </w:rPr>
+        <w:t xml:space="preserve">isplays </w:t>
+      </w:r>
+      <w:r>
+        <w:rPr>
+          <w:rFonts w:ascii="Times New Roman" w:hAnsi="Times New Roman" w:cs="Times New Roman"/>
+          <w:sz w:val="24"/>
+        </w:rPr>
+        <w:t>appointments that the user is involved in and has created as blocks of text, one block represents an appointment and is separated by a break and a line</w:t>
+      </w:r>
+    </w:p>
+    <w:p>
+      <w:pPr>
+        <w:pStyle w:val="ListParagraph"/>
+        <w:numPr>
+          <w:ilvl w:val="2"/>
+          <w:numId w:val="4"/>
+        </w:numPr>
+        <w:ind w:leftChars="0"/>
+        <w:jc w:val="left"/>
+        <w:rPr>
+          <w:rFonts w:ascii="Times New Roman" w:hAnsi="Times New Roman" w:cs="Times New Roman"/>
+          <w:sz w:val="24"/>
+        </w:rPr>
+      </w:pPr>
+      <w:r>
+        <w:rPr>
+          <w:rFonts w:ascii="Times New Roman" w:hAnsi="Times New Roman" w:cs="Times New Roman"/>
+          <w:sz w:val="24"/>
+        </w:rPr>
+        <w:t>Appointment block (text line 1 -&gt; “</w:t>
+      </w:r>
+      <w:proofErr w:type="spellStart"/>
+      <w:r>
+        <w:rPr>
+          <w:rFonts w:ascii="Times New Roman" w:hAnsi="Times New Roman" w:cs="Times New Roman"/>
+          <w:sz w:val="24"/>
+        </w:rPr>
+        <w:t>appointmentTitle</w:t>
+      </w:r>
+      <w:proofErr w:type="spellEnd"/>
+      <w:r>
+        <w:rPr>
+          <w:rFonts w:ascii="Times New Roman" w:hAnsi="Times New Roman" w:cs="Times New Roman"/>
+          <w:sz w:val="24"/>
+        </w:rPr>
+        <w:t xml:space="preserve">”, </w:t>
+      </w:r>
+    </w:p>
+    <w:p>
+      <w:pPr>
+        <w:pStyle w:val="ListParagraph"/>
+        <w:ind w:leftChars="0" w:left="1260"/>
+        <w:jc w:val="left"/>
+        <w:rPr>
+          <w:rFonts w:ascii="Times New Roman" w:hAnsi="Times New Roman" w:cs="Times New Roman"/>
+          <w:sz w:val="24"/>
+        </w:rPr>
+      </w:pPr>
+      <w:r>
+        <w:rPr>
+          <w:rFonts w:ascii="Times New Roman" w:hAnsi="Times New Roman" w:cs="Times New Roman"/>
+          <w:sz w:val="24"/>
+        </w:rPr>
+        <w:t>text line 2 -&gt; “</w:t>
+      </w:r>
+      <w:proofErr w:type="spellStart"/>
+      <w:r>
+        <w:rPr>
+          <w:rFonts w:ascii="Times New Roman" w:hAnsi="Times New Roman" w:cs="Times New Roman"/>
+          <w:sz w:val="24"/>
+        </w:rPr>
+        <w:t>appointmentDescription</w:t>
+      </w:r>
+      <w:proofErr w:type="spellEnd"/>
+      <w:r>
+        <w:rPr>
+          <w:rFonts w:ascii="Times New Roman" w:hAnsi="Times New Roman" w:cs="Times New Roman"/>
+          <w:sz w:val="24"/>
+        </w:rPr>
+        <w:t xml:space="preserve">”, </w:t>
+      </w:r>
+    </w:p>
+    <w:p>
+      <w:pPr>
+        <w:pStyle w:val="ListParagraph"/>
+        <w:ind w:leftChars="0" w:left="1260"/>
+        <w:jc w:val="left"/>
+        <w:rPr>
+          <w:rFonts w:ascii="Times New Roman" w:hAnsi="Times New Roman" w:cs="Times New Roman"/>
+          <w:sz w:val="24"/>
+        </w:rPr>
+      </w:pPr>
+      <w:r>
+        <w:rPr>
+          <w:rFonts w:ascii="Times New Roman" w:hAnsi="Times New Roman" w:cs="Times New Roman"/>
+          <w:sz w:val="24"/>
+        </w:rPr>
+        <w:t xml:space="preserve">text line 3 -&gt; “Start Date and Time: </w:t>
+      </w:r>
+      <w:proofErr w:type="spellStart"/>
+      <w:r>
+        <w:rPr>
+          <w:rFonts w:ascii="Times New Roman" w:hAnsi="Times New Roman" w:cs="Times New Roman"/>
+          <w:sz w:val="24"/>
+        </w:rPr>
+        <w:t>appointmentStartDateTime</w:t>
+      </w:r>
+      <w:proofErr w:type="spellEnd"/>
+      <w:r>
+        <w:rPr>
+          <w:rFonts w:ascii="Times New Roman" w:hAnsi="Times New Roman" w:cs="Times New Roman"/>
+          <w:sz w:val="24"/>
+        </w:rPr>
+        <w:t xml:space="preserve">”, </w:t>
+      </w:r>
+    </w:p>
+    <w:p>
+      <w:pPr>
+        <w:pStyle w:val="ListParagraph"/>
+        <w:ind w:leftChars="0" w:left="1260"/>
+        <w:jc w:val="left"/>
+        <w:rPr>
+          <w:rFonts w:ascii="Times New Roman" w:hAnsi="Times New Roman" w:cs="Times New Roman"/>
+          <w:sz w:val="24"/>
+        </w:rPr>
+      </w:pPr>
+      <w:r>
+        <w:rPr>
+          <w:rFonts w:ascii="Times New Roman" w:hAnsi="Times New Roman" w:cs="Times New Roman"/>
+          <w:sz w:val="24"/>
+        </w:rPr>
+        <w:t xml:space="preserve">text line 4 -&gt; “End Date and Time: </w:t>
+      </w:r>
+      <w:proofErr w:type="spellStart"/>
+      <w:r>
+        <w:rPr>
+          <w:rFonts w:ascii="Times New Roman" w:hAnsi="Times New Roman" w:cs="Times New Roman"/>
+          <w:sz w:val="24"/>
+        </w:rPr>
+        <w:t>appointmentEndDateTime</w:t>
+      </w:r>
+      <w:proofErr w:type="spellEnd"/>
+      <w:r>
+        <w:rPr>
+          <w:rFonts w:ascii="Times New Roman" w:hAnsi="Times New Roman" w:cs="Times New Roman"/>
+          <w:sz w:val="24"/>
+        </w:rPr>
+        <w:t xml:space="preserve">”, </w:t>
+      </w:r>
+    </w:p>
+    <w:p>
+      <w:pPr>
+        <w:pStyle w:val="ListParagraph"/>
+        <w:ind w:leftChars="0" w:left="1260"/>
+        <w:jc w:val="left"/>
+        <w:rPr>
+          <w:rFonts w:ascii="Times New Roman" w:hAnsi="Times New Roman" w:cs="Times New Roman"/>
+          <w:sz w:val="24"/>
+        </w:rPr>
+      </w:pPr>
+      <w:r>
+        <w:rPr>
+          <w:rFonts w:ascii="Times New Roman" w:hAnsi="Times New Roman" w:cs="Times New Roman"/>
+          <w:sz w:val="24"/>
+        </w:rPr>
+        <w:t xml:space="preserve">text line 5 -&gt; “People Involved: </w:t>
+      </w:r>
+      <w:proofErr w:type="spellStart"/>
+      <w:r>
+        <w:rPr>
+          <w:rFonts w:ascii="Times New Roman" w:hAnsi="Times New Roman" w:cs="Times New Roman"/>
+          <w:sz w:val="24"/>
+        </w:rPr>
+        <w:t>appointmentPeople</w:t>
+      </w:r>
+      <w:proofErr w:type="spellEnd"/>
+      <w:r>
+        <w:rPr>
+          <w:rFonts w:ascii="Times New Roman" w:hAnsi="Times New Roman" w:cs="Times New Roman"/>
+          <w:sz w:val="24"/>
+        </w:rPr>
+        <w:t xml:space="preserve">”, </w:t>
+      </w:r>
+    </w:p>
+    <w:p>
+      <w:pPr>
+        <w:pStyle w:val="ListParagraph"/>
+        <w:ind w:leftChars="0" w:left="1260"/>
+        <w:jc w:val="left"/>
+        <w:rPr>
+          <w:rFonts w:ascii="Times New Roman" w:hAnsi="Times New Roman" w:cs="Times New Roman"/>
+          <w:sz w:val="24"/>
+        </w:rPr>
+      </w:pPr>
+      <w:r>
+        <w:rPr>
+          <w:rFonts w:ascii="Times New Roman" w:hAnsi="Times New Roman" w:cs="Times New Roman"/>
+          <w:sz w:val="24"/>
+        </w:rPr>
+        <w:t xml:space="preserve">text line 6 -&gt; “Created by: </w:t>
+      </w:r>
+      <w:proofErr w:type="spellStart"/>
+      <w:r>
+        <w:rPr>
+          <w:rFonts w:ascii="Times New Roman" w:hAnsi="Times New Roman" w:cs="Times New Roman"/>
+          <w:sz w:val="24"/>
+        </w:rPr>
+        <w:t>appointmentCreator</w:t>
+      </w:r>
+      <w:proofErr w:type="spellEnd"/>
+      <w:r>
+        <w:rPr>
+          <w:rFonts w:ascii="Times New Roman" w:hAnsi="Times New Roman" w:cs="Times New Roman"/>
+          <w:sz w:val="24"/>
+        </w:rPr>
+        <w:t>”)</w:t>
+      </w:r>
+    </w:p>
+    <w:p>
+      <w:pPr>
+        <w:pStyle w:val="ListParagraph"/>
+        <w:numPr>
+          <w:ilvl w:val="1"/>
+          <w:numId w:val="4"/>
+        </w:numPr>
+        <w:ind w:leftChars="0"/>
+        <w:jc w:val="left"/>
+        <w:rPr>
+          <w:rFonts w:ascii="Times New Roman" w:hAnsi="Times New Roman" w:cs="Times New Roman"/>
+          <w:sz w:val="24"/>
+        </w:rPr>
+      </w:pPr>
+      <w:r>
+        <w:rPr>
+          <w:rFonts w:ascii="Times New Roman" w:hAnsi="Times New Roman" w:cs="Times New Roman"/>
+          <w:sz w:val="24"/>
+        </w:rPr>
+        <w:t>Cancel button underneath text line 6 for each appointment, if and only if the current user created the appointment</w:t>
+      </w:r>
+    </w:p>
+    <w:p>
+      <w:pPr>
+        <w:pStyle w:val="ListParagraph"/>
+        <w:numPr>
+          <w:ilvl w:val="0"/>
+          <w:numId w:val="4"/>
+        </w:numPr>
+        <w:ind w:leftChars="0"/>
+        <w:jc w:val="left"/>
+        <w:rPr>
+          <w:rFonts w:ascii="Times New Roman" w:hAnsi="Times New Roman" w:cs="Times New Roman"/>
+          <w:sz w:val="24"/>
+        </w:rPr>
+      </w:pPr>
+      <w:r>
+        <w:rPr>
+          <w:rFonts w:ascii="Times New Roman" w:hAnsi="Times New Roman" w:cs="Times New Roman" w:hint="eastAsia"/>
+          <w:sz w:val="24"/>
+        </w:rPr>
+        <w:t>P</w:t>
+      </w:r>
+      <w:r>
+        <w:rPr>
+          <w:rFonts w:ascii="Times New Roman" w:hAnsi="Times New Roman" w:cs="Times New Roman"/>
+          <w:sz w:val="24"/>
+        </w:rPr>
+        <w:t>rofile (must be logged in to access)</w:t>
+      </w:r>
+    </w:p>
+    <w:p>
+      <w:pPr>
+        <w:pStyle w:val="ListParagraph"/>
+        <w:numPr>
+          <w:ilvl w:val="1"/>
+          <w:numId w:val="4"/>
+        </w:numPr>
+        <w:ind w:leftChars="0"/>
+        <w:jc w:val="left"/>
+        <w:rPr>
+          <w:rFonts w:ascii="Times New Roman" w:hAnsi="Times New Roman" w:cs="Times New Roman"/>
+          <w:sz w:val="24"/>
+        </w:rPr>
+      </w:pPr>
+      <w:r>
+        <w:rPr>
+          <w:rFonts w:ascii="Times New Roman" w:hAnsi="Times New Roman" w:cs="Times New Roman" w:hint="eastAsia"/>
+          <w:sz w:val="24"/>
+        </w:rPr>
         <w:t>A</w:t>
       </w:r>
       <w:r>
@@ -202,7 +1217,7 @@
           <w:rFonts w:ascii="Times New Roman" w:hAnsi="Times New Roman" w:cs="Times New Roman"/>
           <w:sz w:val="24"/>
         </w:rPr>
-        <w:t xml:space="preserve"> description of the system and how it’s useful to the user below other content</w:t>
+        <w:t xml:space="preserve"> form is displayed that allows users to update the following details:</w:t>
       </w:r>
     </w:p>
     <w:p>
@@ -221,17 +1236,61 @@
       </w:pPr>
       <w:r>
         <w:rPr>
+          <w:rFonts w:ascii="Times New Roman" w:hAnsi="Times New Roman" w:cs="Times New Roman"/>
+          <w:sz w:val="24"/>
+        </w:rPr>
+        <w:t>First name</w:t>
+      </w:r>
+    </w:p>
+    <w:p>
+      <w:pPr>
+        <w:pStyle w:val="ListParagraph"/>
+        <w:numPr>
+          <w:ilvl w:val="2"/>
+          <w:numId w:val="4"/>
+        </w:numPr>
+        <w:ind w:leftChars="0"/>
+        <w:jc w:val="left"/>
+        <w:rPr>
+          <w:rFonts w:ascii="Times New Roman" w:hAnsi="Times New Roman" w:cs="Times New Roman"/>
+          <w:sz w:val="24"/>
+        </w:rPr>
+      </w:pPr>
+      <w:r>
+        <w:rPr>
+          <w:rFonts w:ascii="Times New Roman" w:hAnsi="Times New Roman" w:cs="Times New Roman"/>
+          <w:sz w:val="24"/>
+        </w:rPr>
+        <w:t>Last name</w:t>
+      </w:r>
+    </w:p>
+    <w:p>
+      <w:pPr>
+        <w:pStyle w:val="ListParagraph"/>
+        <w:numPr>
+          <w:ilvl w:val="2"/>
+          <w:numId w:val="4"/>
+        </w:numPr>
+        <w:ind w:leftChars="0"/>
+        <w:jc w:val="left"/>
+        <w:rPr>
+          <w:rFonts w:ascii="Times New Roman" w:hAnsi="Times New Roman" w:cs="Times New Roman"/>
+          <w:sz w:val="24"/>
+        </w:rPr>
+      </w:pPr>
+      <w:r>
+        <w:rPr>
           <w:rFonts w:ascii="Times New Roman" w:hAnsi="Times New Roman" w:cs="Times New Roman" w:hint="eastAsia"/>
           <w:sz w:val="24"/>
         </w:rPr>
-        <w:t>I</w:t>
-      </w:r>
-      <w:r>
-        <w:rPr>
-          <w:rFonts w:ascii="Times New Roman" w:hAnsi="Times New Roman" w:cs="Times New Roman"/>
-          <w:sz w:val="24"/>
-        </w:rPr>
-        <w:t>nclude a means of bug reporting/contacting developer</w:t>
+        <w:t>P</w:t>
+      </w:r>
+      <w:r>
+        <w:rPr>
+          <w:rFonts w:ascii="Times New Roman" w:hAnsi="Times New Roman" w:cs="Times New Roman"/>
+          <w:sz w:val="24"/>
+        </w:rPr>
+        <w:t>assword</w:t>
       </w:r>
     </w:p>
     <w:p>
@@ -244,23 +1303,146 @@
         <w:ind w:leftChars="0"/>
         <w:jc w:val="left"/>
         <w:rPr>
+          <w:rFonts w:ascii="Times New Roman" w:hAnsi="Times New Roman" w:cs="Times New Roman"/>
+          <w:sz w:val="24"/>
+        </w:rPr>
+      </w:pPr>
+      <w:r>
+        <w:rPr>
           <w:rFonts w:ascii="Times New Roman" w:hAnsi="Times New Roman" w:cs="Times New Roman" w:hint="eastAsia"/>
           <w:sz w:val="24"/>
         </w:rPr>
+        <w:t>E</w:t>
+      </w:r>
+      <w:r>
+        <w:rPr>
+          <w:rFonts w:ascii="Times New Roman" w:hAnsi="Times New Roman" w:cs="Times New Roman"/>
+          <w:sz w:val="24"/>
+        </w:rPr>
+        <w:t>mail (must be in a valid format, cannot be empty</w:t>
+      </w:r>
+      <w:r>
+        <w:rPr>
+          <w:rFonts w:ascii="Times New Roman" w:hAnsi="Times New Roman" w:cs="Times New Roman"/>
+          <w:sz w:val="24"/>
+        </w:rPr>
+        <w:t>)</w:t>
+      </w:r>
+    </w:p>
+    <w:p>
+      <w:pPr>
+        <w:pStyle w:val="ListParagraph"/>
+        <w:numPr>
+          <w:ilvl w:val="2"/>
+          <w:numId w:val="4"/>
+        </w:numPr>
+        <w:ind w:leftChars="0"/>
+        <w:jc w:val="left"/>
+        <w:rPr>
+          <w:rFonts w:ascii="Times New Roman" w:hAnsi="Times New Roman" w:cs="Times New Roman"/>
+          <w:sz w:val="24"/>
+        </w:rPr>
       </w:pPr>
       <w:r>
         <w:rPr>
           <w:rFonts w:ascii="Times New Roman" w:hAnsi="Times New Roman" w:cs="Times New Roman" w:hint="eastAsia"/>
           <w:sz w:val="24"/>
         </w:rPr>
-        <w:t>F</w:t>
-      </w:r>
-      <w:r>
-        <w:rPr>
-          <w:rFonts w:ascii="Times New Roman" w:hAnsi="Times New Roman" w:cs="Times New Roman"/>
-          <w:sz w:val="24"/>
-        </w:rPr>
-        <w:t>ooter</w:t>
+        <w:t>A</w:t>
+      </w:r>
+      <w:r>
+        <w:rPr>
+          <w:rFonts w:ascii="Times New Roman" w:hAnsi="Times New Roman" w:cs="Times New Roman"/>
+          <w:sz w:val="24"/>
+        </w:rPr>
+        <w:t>ddress</w:t>
+      </w:r>
+    </w:p>
+    <w:p>
+      <w:pPr>
+        <w:pStyle w:val="ListParagraph"/>
+        <w:numPr>
+          <w:ilvl w:val="2"/>
+          <w:numId w:val="4"/>
+        </w:numPr>
+        <w:ind w:leftChars="0"/>
+        <w:jc w:val="left"/>
+        <w:rPr>
+          <w:rFonts w:ascii="Times New Roman" w:hAnsi="Times New Roman" w:cs="Times New Roman"/>
+          <w:sz w:val="24"/>
+        </w:rPr>
+      </w:pPr>
+      <w:r>
+        <w:rPr>
+          <w:rFonts w:ascii="Times New Roman" w:hAnsi="Times New Roman" w:cs="Times New Roman" w:hint="eastAsia"/>
+          <w:sz w:val="24"/>
+        </w:rPr>
+        <w:t>P</w:t>
+      </w:r>
+      <w:r>
+        <w:rPr>
+          <w:rFonts w:ascii="Times New Roman" w:hAnsi="Times New Roman" w:cs="Times New Roman"/>
+          <w:sz w:val="24"/>
+        </w:rPr>
+        <w:t>ostcode</w:t>
+      </w:r>
+    </w:p>
+    <w:p>
+      <w:pPr>
+        <w:pStyle w:val="ListParagraph"/>
+        <w:numPr>
+          <w:ilvl w:val="2"/>
+          <w:numId w:val="4"/>
+        </w:numPr>
+        <w:ind w:leftChars="0"/>
+        <w:jc w:val="left"/>
+        <w:rPr>
+          <w:rFonts w:ascii="Times New Roman" w:hAnsi="Times New Roman" w:cs="Times New Roman"/>
+          <w:sz w:val="24"/>
+        </w:rPr>
+      </w:pPr>
+      <w:r>
+        <w:rPr>
+          <w:rFonts w:ascii="Times New Roman" w:hAnsi="Times New Roman" w:cs="Times New Roman" w:hint="eastAsia"/>
+          <w:sz w:val="24"/>
+        </w:rPr>
+        <w:t>P</w:t>
+      </w:r>
+      <w:r>
+        <w:rPr>
+          <w:rFonts w:ascii="Times New Roman" w:hAnsi="Times New Roman" w:cs="Times New Roman"/>
+          <w:sz w:val="24"/>
+        </w:rPr>
+        <w:t>hone number</w:t>
+      </w:r>
+    </w:p>
+    <w:p>
+      <w:pPr>
+        <w:pStyle w:val="ListParagraph"/>
+        <w:numPr>
+          <w:ilvl w:val="1"/>
+          <w:numId w:val="4"/>
+        </w:numPr>
+        <w:ind w:leftChars="0"/>
+        <w:jc w:val="left"/>
+        <w:rPr>
+          <w:rFonts w:ascii="Times New Roman" w:hAnsi="Times New Roman" w:cs="Times New Roman"/>
+          <w:sz w:val="24"/>
+        </w:rPr>
+      </w:pPr>
+      <w:r>
+        <w:rPr>
+          <w:rFonts w:ascii="Times New Roman" w:hAnsi="Times New Roman" w:cs="Times New Roman" w:hint="eastAsia"/>
+          <w:sz w:val="24"/>
+        </w:rPr>
+        <w:t>D</w:t>
+      </w:r>
+      <w:r>
+        <w:rPr>
+          <w:rFonts w:ascii="Times New Roman" w:hAnsi="Times New Roman" w:cs="Times New Roman"/>
+          <w:sz w:val="24"/>
+        </w:rPr>
+        <w:t>elete all user data and user account button</w:t>
       </w:r>
     </w:p>
     <w:p>
@@ -282,21 +1464,14 @@
           <w:rFonts w:ascii="Times New Roman" w:hAnsi="Times New Roman" w:cs="Times New Roman" w:hint="eastAsia"/>
           <w:sz w:val="24"/>
         </w:rPr>
-        <w:t>S</w:t>
-      </w:r>
-      <w:r>
-        <w:rPr>
-          <w:rFonts w:ascii="Times New Roman" w:hAnsi="Times New Roman" w:cs="Times New Roman"/>
-          <w:sz w:val="24"/>
-        </w:rPr>
-        <w:t>earch</w:t>
-      </w:r>
-      <w:r>
-        <w:rPr>
-          <w:rFonts w:ascii="Times New Roman" w:hAnsi="Times New Roman" w:cs="Times New Roman"/>
-          <w:sz w:val="24"/>
-        </w:rPr>
-        <w:t xml:space="preserve"> (must be logged in to access)</w:t>
+        <w:t>R</w:t>
+      </w:r>
+      <w:r>
+        <w:rPr>
+          <w:rFonts w:ascii="Times New Roman" w:hAnsi="Times New Roman" w:cs="Times New Roman"/>
+          <w:sz w:val="24"/>
+        </w:rPr>
+        <w:t>egister</w:t>
       </w:r>
     </w:p>
     <w:p>
@@ -309,37 +1484,277 @@
         <w:ind w:leftChars="0"/>
         <w:jc w:val="left"/>
         <w:rPr>
+          <w:rFonts w:ascii="Times New Roman" w:hAnsi="Times New Roman" w:cs="Times New Roman"/>
+          <w:sz w:val="24"/>
+        </w:rPr>
+      </w:pPr>
+      <w:r>
+        <w:rPr>
           <w:rFonts w:ascii="Times New Roman" w:hAnsi="Times New Roman" w:cs="Times New Roman" w:hint="eastAsia"/>
           <w:sz w:val="24"/>
         </w:rPr>
+        <w:t>T</w:t>
+      </w:r>
+      <w:r>
+        <w:rPr>
+          <w:rFonts w:ascii="Times New Roman" w:hAnsi="Times New Roman" w:cs="Times New Roman"/>
+          <w:sz w:val="24"/>
+        </w:rPr>
+        <w:t>ext telling the user to fill in the form below it to register a user account</w:t>
+      </w:r>
+    </w:p>
+    <w:p>
+      <w:pPr>
+        <w:pStyle w:val="ListParagraph"/>
+        <w:numPr>
+          <w:ilvl w:val="1"/>
+          <w:numId w:val="4"/>
+        </w:numPr>
+        <w:ind w:leftChars="0"/>
+        <w:jc w:val="left"/>
+        <w:rPr>
+          <w:rFonts w:ascii="Times New Roman" w:hAnsi="Times New Roman" w:cs="Times New Roman"/>
+          <w:sz w:val="24"/>
+        </w:rPr>
       </w:pPr>
       <w:r>
         <w:rPr>
           <w:rFonts w:ascii="Times New Roman" w:hAnsi="Times New Roman" w:cs="Times New Roman" w:hint="eastAsia"/>
           <w:sz w:val="24"/>
         </w:rPr>
-        <w:t>H</w:t>
-      </w:r>
-      <w:r>
-        <w:rPr>
-          <w:rFonts w:ascii="Times New Roman" w:hAnsi="Times New Roman" w:cs="Times New Roman"/>
-          <w:sz w:val="24"/>
-        </w:rPr>
-        <w:t xml:space="preserve">eader (app name, menu -&gt; </w:t>
-      </w:r>
-      <w:r>
-        <w:rPr>
-          <w:rFonts w:ascii="Times New Roman" w:hAnsi="Times New Roman" w:cs="Times New Roman"/>
-          <w:sz w:val="24"/>
-        </w:rPr>
-        <w:t>home</w:t>
-      </w:r>
-      <w:r>
-        <w:rPr>
-          <w:rFonts w:ascii="Times New Roman" w:hAnsi="Times New Roman" w:cs="Times New Roman"/>
-          <w:sz w:val="24"/>
-        </w:rPr>
-        <w:t>, my appointments, profile, register or login/logout)</w:t>
+        <w:t>A</w:t>
+      </w:r>
+      <w:r>
+        <w:rPr>
+          <w:rFonts w:ascii="Times New Roman" w:hAnsi="Times New Roman" w:cs="Times New Roman"/>
+          <w:sz w:val="24"/>
+        </w:rPr>
+        <w:t xml:space="preserve"> form is displayed that lets users enter the following details:</w:t>
+      </w:r>
+    </w:p>
+    <w:p>
+      <w:pPr>
+        <w:pStyle w:val="ListParagraph"/>
+        <w:numPr>
+          <w:ilvl w:val="2"/>
+          <w:numId w:val="4"/>
+        </w:numPr>
+        <w:ind w:leftChars="0"/>
+        <w:jc w:val="left"/>
+        <w:rPr>
+          <w:rFonts w:ascii="Times New Roman" w:hAnsi="Times New Roman" w:cs="Times New Roman"/>
+          <w:sz w:val="24"/>
+        </w:rPr>
+      </w:pPr>
+      <w:r>
+        <w:rPr>
+          <w:rFonts w:ascii="Times New Roman" w:hAnsi="Times New Roman" w:cs="Times New Roman" w:hint="eastAsia"/>
+          <w:sz w:val="24"/>
+        </w:rPr>
+        <w:t>U</w:t>
+      </w:r>
+      <w:r>
+        <w:rPr>
+          <w:rFonts w:ascii="Times New Roman" w:hAnsi="Times New Roman" w:cs="Times New Roman"/>
+          <w:sz w:val="24"/>
+        </w:rPr>
+        <w:t>sername (must be unique, cannot be empty)</w:t>
+      </w:r>
+    </w:p>
+    <w:p>
+      <w:pPr>
+        <w:pStyle w:val="ListParagraph"/>
+        <w:numPr>
+          <w:ilvl w:val="2"/>
+          <w:numId w:val="4"/>
+        </w:numPr>
+        <w:ind w:leftChars="0"/>
+        <w:jc w:val="left"/>
+        <w:rPr>
+          <w:rFonts w:ascii="Times New Roman" w:hAnsi="Times New Roman" w:cs="Times New Roman"/>
+          <w:sz w:val="24"/>
+        </w:rPr>
+      </w:pPr>
+      <w:r>
+        <w:rPr>
+          <w:rFonts w:ascii="Times New Roman" w:hAnsi="Times New Roman" w:cs="Times New Roman"/>
+          <w:sz w:val="24"/>
+        </w:rPr>
+        <w:t>First name</w:t>
+      </w:r>
+    </w:p>
+    <w:p>
+      <w:pPr>
+        <w:pStyle w:val="ListParagraph"/>
+        <w:numPr>
+          <w:ilvl w:val="2"/>
+          <w:numId w:val="4"/>
+        </w:numPr>
+        <w:ind w:leftChars="0"/>
+        <w:jc w:val="left"/>
+        <w:rPr>
+          <w:rFonts w:ascii="Times New Roman" w:hAnsi="Times New Roman" w:cs="Times New Roman"/>
+          <w:sz w:val="24"/>
+        </w:rPr>
+      </w:pPr>
+      <w:r>
+        <w:rPr>
+          <w:rFonts w:ascii="Times New Roman" w:hAnsi="Times New Roman" w:cs="Times New Roman"/>
+          <w:sz w:val="24"/>
+        </w:rPr>
+        <w:t>Last name</w:t>
+      </w:r>
+    </w:p>
+    <w:p>
+      <w:pPr>
+        <w:pStyle w:val="ListParagraph"/>
+        <w:numPr>
+          <w:ilvl w:val="2"/>
+          <w:numId w:val="4"/>
+        </w:numPr>
+        <w:ind w:leftChars="0"/>
+        <w:jc w:val="left"/>
+        <w:rPr>
+          <w:rFonts w:ascii="Times New Roman" w:hAnsi="Times New Roman" w:cs="Times New Roman"/>
+          <w:sz w:val="24"/>
+        </w:rPr>
+      </w:pPr>
+      <w:r>
+        <w:rPr>
+          <w:rFonts w:ascii="Times New Roman" w:hAnsi="Times New Roman" w:cs="Times New Roman" w:hint="eastAsia"/>
+          <w:sz w:val="24"/>
+        </w:rPr>
+        <w:t>P</w:t>
+      </w:r>
+      <w:r>
+        <w:rPr>
+          <w:rFonts w:ascii="Times New Roman" w:hAnsi="Times New Roman" w:cs="Times New Roman"/>
+          <w:sz w:val="24"/>
+        </w:rPr>
+        <w:t>assword</w:t>
+      </w:r>
+    </w:p>
+    <w:p>
+      <w:pPr>
+        <w:pStyle w:val="ListParagraph"/>
+        <w:numPr>
+          <w:ilvl w:val="2"/>
+          <w:numId w:val="4"/>
+        </w:numPr>
+        <w:ind w:leftChars="0"/>
+        <w:jc w:val="left"/>
+        <w:rPr>
+          <w:rFonts w:ascii="Times New Roman" w:hAnsi="Times New Roman" w:cs="Times New Roman"/>
+          <w:sz w:val="24"/>
+        </w:rPr>
+      </w:pPr>
+      <w:r>
+        <w:rPr>
+          <w:rFonts w:ascii="Times New Roman" w:hAnsi="Times New Roman" w:cs="Times New Roman" w:hint="eastAsia"/>
+          <w:sz w:val="24"/>
+        </w:rPr>
+        <w:t>E</w:t>
+      </w:r>
+      <w:r>
+        <w:rPr>
+          <w:rFonts w:ascii="Times New Roman" w:hAnsi="Times New Roman" w:cs="Times New Roman"/>
+          <w:sz w:val="24"/>
+        </w:rPr>
+        <w:t>mail (must be in a valid format, cannot be empty</w:t>
+      </w:r>
+      <w:r>
+        <w:rPr>
+          <w:rFonts w:ascii="Times New Roman" w:hAnsi="Times New Roman" w:cs="Times New Roman"/>
+          <w:sz w:val="24"/>
+        </w:rPr>
+        <w:t>)</w:t>
+      </w:r>
+    </w:p>
+    <w:p>
+      <w:pPr>
+        <w:pStyle w:val="ListParagraph"/>
+        <w:numPr>
+          <w:ilvl w:val="2"/>
+          <w:numId w:val="4"/>
+        </w:numPr>
+        <w:ind w:leftChars="0"/>
+        <w:jc w:val="left"/>
+        <w:rPr>
+          <w:rFonts w:ascii="Times New Roman" w:hAnsi="Times New Roman" w:cs="Times New Roman"/>
+          <w:sz w:val="24"/>
+        </w:rPr>
+      </w:pPr>
+      <w:r>
+        <w:rPr>
+          <w:rFonts w:ascii="Times New Roman" w:hAnsi="Times New Roman" w:cs="Times New Roman" w:hint="eastAsia"/>
+          <w:sz w:val="24"/>
+        </w:rPr>
+        <w:t>A</w:t>
+      </w:r>
+      <w:r>
+        <w:rPr>
+          <w:rFonts w:ascii="Times New Roman" w:hAnsi="Times New Roman" w:cs="Times New Roman"/>
+          <w:sz w:val="24"/>
+        </w:rPr>
+        <w:t>ddress</w:t>
+      </w:r>
+    </w:p>
+    <w:p>
+      <w:pPr>
+        <w:pStyle w:val="ListParagraph"/>
+        <w:numPr>
+          <w:ilvl w:val="2"/>
+          <w:numId w:val="4"/>
+        </w:numPr>
+        <w:ind w:leftChars="0"/>
+        <w:jc w:val="left"/>
+        <w:rPr>
+          <w:rFonts w:ascii="Times New Roman" w:hAnsi="Times New Roman" w:cs="Times New Roman"/>
+          <w:sz w:val="24"/>
+        </w:rPr>
+      </w:pPr>
+      <w:r>
+        <w:rPr>
+          <w:rFonts w:ascii="Times New Roman" w:hAnsi="Times New Roman" w:cs="Times New Roman" w:hint="eastAsia"/>
+          <w:sz w:val="24"/>
+        </w:rPr>
+        <w:t>P</w:t>
+      </w:r>
+      <w:r>
+        <w:rPr>
+          <w:rFonts w:ascii="Times New Roman" w:hAnsi="Times New Roman" w:cs="Times New Roman"/>
+          <w:sz w:val="24"/>
+        </w:rPr>
+        <w:t>ostcode</w:t>
+      </w:r>
+    </w:p>
+    <w:p>
+      <w:pPr>
+        <w:pStyle w:val="ListParagraph"/>
+        <w:numPr>
+          <w:ilvl w:val="2"/>
+          <w:numId w:val="4"/>
+        </w:numPr>
+        <w:ind w:leftChars="0"/>
+        <w:jc w:val="left"/>
+        <w:rPr>
+          <w:rFonts w:ascii="Times New Roman" w:hAnsi="Times New Roman" w:cs="Times New Roman"/>
+          <w:sz w:val="24"/>
+        </w:rPr>
+      </w:pPr>
+      <w:r>
+        <w:rPr>
+          <w:rFonts w:ascii="Times New Roman" w:hAnsi="Times New Roman" w:cs="Times New Roman" w:hint="eastAsia"/>
+          <w:sz w:val="24"/>
+        </w:rPr>
+        <w:t>P</w:t>
+      </w:r>
+      <w:r>
+        <w:rPr>
+          <w:rFonts w:ascii="Times New Roman" w:hAnsi="Times New Roman" w:cs="Times New Roman"/>
+          <w:sz w:val="24"/>
+        </w:rPr>
+        <w:t>hone number (can be in either format; +44 (23) 92846438 or (023) 92846438)</w:t>
       </w:r>
     </w:p>
     <w:p>
@@ -361,23 +1776,30 @@
           <w:rFonts w:ascii="Times New Roman" w:hAnsi="Times New Roman" w:cs="Times New Roman"/>
           <w:sz w:val="24"/>
         </w:rPr>
-        <w:t xml:space="preserve">Text “search by: </w:t>
-      </w:r>
-      <w:proofErr w:type="gramStart"/>
-      <w:r>
-        <w:rPr>
-          <w:rFonts w:ascii="Times New Roman" w:hAnsi="Times New Roman" w:cs="Times New Roman"/>
-          <w:sz w:val="24"/>
-        </w:rPr>
-        <w:t>“ with</w:t>
-      </w:r>
-      <w:proofErr w:type="gramEnd"/>
-      <w:r>
-        <w:rPr>
-          <w:rFonts w:ascii="Times New Roman" w:hAnsi="Times New Roman" w:cs="Times New Roman"/>
-          <w:sz w:val="24"/>
-        </w:rPr>
-        <w:t xml:space="preserve"> dropdown list (user, date, appointment title) after it</w:t>
+        <w:t>If invalid data is submitted, then a message will be returned to the user notifying them of their mistake and how to fix it. This is to be displayed as red text underneath the submit button of the form.</w:t>
+      </w:r>
+    </w:p>
+    <w:p>
+      <w:pPr>
+        <w:pStyle w:val="ListParagraph"/>
+        <w:numPr>
+          <w:ilvl w:val="0"/>
+          <w:numId w:val="4"/>
+        </w:numPr>
+        <w:ind w:leftChars="0"/>
+        <w:jc w:val="left"/>
+        <w:rPr>
+          <w:rFonts w:ascii="Times New Roman" w:hAnsi="Times New Roman" w:cs="Times New Roman"/>
+          <w:sz w:val="24"/>
+        </w:rPr>
+      </w:pPr>
+      <w:r>
+        <w:rPr>
+          <w:rFonts w:ascii="Times New Roman" w:hAnsi="Times New Roman" w:cs="Times New Roman"/>
+          <w:sz w:val="24"/>
+        </w:rPr>
+        <w:lastRenderedPageBreak/>
+        <w:t>Login</w:t>
       </w:r>
     </w:p>
     <w:p>
@@ -399,348 +1821,68 @@
           <w:rFonts w:ascii="Times New Roman" w:hAnsi="Times New Roman" w:cs="Times New Roman" w:hint="eastAsia"/>
           <w:sz w:val="24"/>
         </w:rPr>
-        <w:t>R</w:t>
-      </w:r>
-      <w:r>
-        <w:rPr>
-          <w:rFonts w:ascii="Times New Roman" w:hAnsi="Times New Roman" w:cs="Times New Roman"/>
-          <w:sz w:val="24"/>
-        </w:rPr>
-        <w:t>esults displayed as blocks of text, one block represents an appointment</w:t>
-      </w:r>
-      <w:r>
-        <w:rPr>
-          <w:rFonts w:ascii="Times New Roman" w:hAnsi="Times New Roman" w:cs="Times New Roman"/>
-          <w:sz w:val="24"/>
-        </w:rPr>
-        <w:t xml:space="preserve"> and is separated by a break and a line</w:t>
-      </w:r>
-    </w:p>
-    <w:p>
-      <w:pPr>
-        <w:pStyle w:val="ListParagraph"/>
-        <w:numPr>
-          <w:ilvl w:val="2"/>
-          <w:numId w:val="4"/>
-        </w:numPr>
-        <w:ind w:leftChars="0"/>
-        <w:jc w:val="left"/>
-        <w:rPr>
-          <w:rFonts w:ascii="Times New Roman" w:hAnsi="Times New Roman" w:cs="Times New Roman"/>
-          <w:sz w:val="24"/>
-        </w:rPr>
-      </w:pPr>
-      <w:r>
-        <w:rPr>
-          <w:rFonts w:ascii="Times New Roman" w:hAnsi="Times New Roman" w:cs="Times New Roman"/>
-          <w:sz w:val="24"/>
-        </w:rPr>
-        <w:t>Appointment block (text line 1 -&gt; “</w:t>
-      </w:r>
-      <w:proofErr w:type="spellStart"/>
-      <w:r>
-        <w:rPr>
-          <w:rFonts w:ascii="Times New Roman" w:hAnsi="Times New Roman" w:cs="Times New Roman"/>
-          <w:sz w:val="24"/>
-        </w:rPr>
-        <w:t>appointmentTitle</w:t>
-      </w:r>
-      <w:proofErr w:type="spellEnd"/>
-      <w:r>
-        <w:rPr>
-          <w:rFonts w:ascii="Times New Roman" w:hAnsi="Times New Roman" w:cs="Times New Roman"/>
-          <w:sz w:val="24"/>
-        </w:rPr>
-        <w:t xml:space="preserve">”, </w:t>
-      </w:r>
-    </w:p>
-    <w:p>
-      <w:pPr>
-        <w:pStyle w:val="ListParagraph"/>
-        <w:ind w:leftChars="0" w:left="1260"/>
-        <w:jc w:val="left"/>
-        <w:rPr>
-          <w:rFonts w:ascii="Times New Roman" w:hAnsi="Times New Roman" w:cs="Times New Roman"/>
-          <w:sz w:val="24"/>
-        </w:rPr>
-      </w:pPr>
-      <w:r>
-        <w:rPr>
-          <w:rFonts w:ascii="Times New Roman" w:hAnsi="Times New Roman" w:cs="Times New Roman"/>
-          <w:sz w:val="24"/>
-        </w:rPr>
-        <w:t xml:space="preserve">text line </w:t>
-      </w:r>
-      <w:r>
-        <w:rPr>
-          <w:rFonts w:ascii="Times New Roman" w:hAnsi="Times New Roman" w:cs="Times New Roman"/>
-          <w:sz w:val="24"/>
-        </w:rPr>
-        <w:t>2</w:t>
-      </w:r>
-      <w:r>
-        <w:rPr>
-          <w:rFonts w:ascii="Times New Roman" w:hAnsi="Times New Roman" w:cs="Times New Roman"/>
-          <w:sz w:val="24"/>
-        </w:rPr>
-        <w:t xml:space="preserve"> -&gt; “</w:t>
-      </w:r>
-      <w:proofErr w:type="spellStart"/>
-      <w:r>
-        <w:rPr>
-          <w:rFonts w:ascii="Times New Roman" w:hAnsi="Times New Roman" w:cs="Times New Roman"/>
-          <w:sz w:val="24"/>
-        </w:rPr>
-        <w:t>a</w:t>
-      </w:r>
-      <w:r>
-        <w:rPr>
-          <w:rFonts w:ascii="Times New Roman" w:hAnsi="Times New Roman" w:cs="Times New Roman"/>
-          <w:sz w:val="24"/>
-        </w:rPr>
-        <w:t>ppointment</w:t>
-      </w:r>
-      <w:r>
-        <w:rPr>
-          <w:rFonts w:ascii="Times New Roman" w:hAnsi="Times New Roman" w:cs="Times New Roman"/>
-          <w:sz w:val="24"/>
-        </w:rPr>
-        <w:t>Description</w:t>
-      </w:r>
-      <w:proofErr w:type="spellEnd"/>
-      <w:r>
-        <w:rPr>
-          <w:rFonts w:ascii="Times New Roman" w:hAnsi="Times New Roman" w:cs="Times New Roman"/>
-          <w:sz w:val="24"/>
-        </w:rPr>
-        <w:t>”</w:t>
-      </w:r>
-      <w:r>
-        <w:rPr>
-          <w:rFonts w:ascii="Times New Roman" w:hAnsi="Times New Roman" w:cs="Times New Roman"/>
-          <w:sz w:val="24"/>
-        </w:rPr>
-        <w:t xml:space="preserve">, </w:t>
-      </w:r>
-    </w:p>
-    <w:p>
-      <w:pPr>
-        <w:pStyle w:val="ListParagraph"/>
-        <w:ind w:leftChars="0" w:left="1260"/>
-        <w:jc w:val="left"/>
-        <w:rPr>
-          <w:rFonts w:ascii="Times New Roman" w:hAnsi="Times New Roman" w:cs="Times New Roman"/>
-          <w:sz w:val="24"/>
-        </w:rPr>
-      </w:pPr>
-      <w:r>
-        <w:rPr>
-          <w:rFonts w:ascii="Times New Roman" w:hAnsi="Times New Roman" w:cs="Times New Roman"/>
-          <w:sz w:val="24"/>
-        </w:rPr>
-        <w:t xml:space="preserve">text line </w:t>
-      </w:r>
-      <w:r>
-        <w:rPr>
-          <w:rFonts w:ascii="Times New Roman" w:hAnsi="Times New Roman" w:cs="Times New Roman"/>
-          <w:sz w:val="24"/>
-        </w:rPr>
-        <w:t>3</w:t>
-      </w:r>
-      <w:r>
-        <w:rPr>
-          <w:rFonts w:ascii="Times New Roman" w:hAnsi="Times New Roman" w:cs="Times New Roman"/>
-          <w:sz w:val="24"/>
-        </w:rPr>
-        <w:t xml:space="preserve"> -&gt; “</w:t>
-      </w:r>
-      <w:r>
-        <w:rPr>
-          <w:rFonts w:ascii="Times New Roman" w:hAnsi="Times New Roman" w:cs="Times New Roman"/>
-          <w:sz w:val="24"/>
-        </w:rPr>
-        <w:t xml:space="preserve">Start Date and Time: </w:t>
-      </w:r>
-      <w:proofErr w:type="spellStart"/>
-      <w:r>
-        <w:rPr>
-          <w:rFonts w:ascii="Times New Roman" w:hAnsi="Times New Roman" w:cs="Times New Roman"/>
-          <w:sz w:val="24"/>
-        </w:rPr>
-        <w:t>a</w:t>
-      </w:r>
-      <w:r>
-        <w:rPr>
-          <w:rFonts w:ascii="Times New Roman" w:hAnsi="Times New Roman" w:cs="Times New Roman"/>
-          <w:sz w:val="24"/>
-        </w:rPr>
-        <w:t>ppointment</w:t>
-      </w:r>
-      <w:r>
-        <w:rPr>
-          <w:rFonts w:ascii="Times New Roman" w:hAnsi="Times New Roman" w:cs="Times New Roman"/>
-          <w:sz w:val="24"/>
-        </w:rPr>
-        <w:t>Start</w:t>
-      </w:r>
-      <w:r>
-        <w:rPr>
-          <w:rFonts w:ascii="Times New Roman" w:hAnsi="Times New Roman" w:cs="Times New Roman"/>
-          <w:sz w:val="24"/>
-        </w:rPr>
-        <w:t>Date</w:t>
-      </w:r>
-      <w:r>
-        <w:rPr>
-          <w:rFonts w:ascii="Times New Roman" w:hAnsi="Times New Roman" w:cs="Times New Roman"/>
-          <w:sz w:val="24"/>
-        </w:rPr>
-        <w:t>Time</w:t>
-      </w:r>
-      <w:proofErr w:type="spellEnd"/>
-      <w:r>
-        <w:rPr>
-          <w:rFonts w:ascii="Times New Roman" w:hAnsi="Times New Roman" w:cs="Times New Roman"/>
-          <w:sz w:val="24"/>
-        </w:rPr>
-        <w:t>”</w:t>
-      </w:r>
-      <w:r>
-        <w:rPr>
-          <w:rFonts w:ascii="Times New Roman" w:hAnsi="Times New Roman" w:cs="Times New Roman"/>
-          <w:sz w:val="24"/>
-        </w:rPr>
-        <w:t xml:space="preserve">, </w:t>
-      </w:r>
-    </w:p>
-    <w:p>
-      <w:pPr>
-        <w:pStyle w:val="ListParagraph"/>
-        <w:ind w:leftChars="0" w:left="1260"/>
-        <w:jc w:val="left"/>
-        <w:rPr>
-          <w:rFonts w:ascii="Times New Roman" w:hAnsi="Times New Roman" w:cs="Times New Roman"/>
-          <w:sz w:val="24"/>
-        </w:rPr>
-      </w:pPr>
-      <w:r>
-        <w:rPr>
-          <w:rFonts w:ascii="Times New Roman" w:hAnsi="Times New Roman" w:cs="Times New Roman"/>
-          <w:sz w:val="24"/>
-        </w:rPr>
-        <w:t xml:space="preserve">text line 4 -&gt; </w:t>
-      </w:r>
-      <w:r>
-        <w:rPr>
-          <w:rFonts w:ascii="Times New Roman" w:hAnsi="Times New Roman" w:cs="Times New Roman"/>
-          <w:sz w:val="24"/>
-        </w:rPr>
-        <w:t>“</w:t>
-      </w:r>
-      <w:r>
-        <w:rPr>
-          <w:rFonts w:ascii="Times New Roman" w:hAnsi="Times New Roman" w:cs="Times New Roman"/>
-          <w:sz w:val="24"/>
-        </w:rPr>
-        <w:t xml:space="preserve">End Date and Time: </w:t>
-      </w:r>
-      <w:proofErr w:type="spellStart"/>
-      <w:r>
-        <w:rPr>
-          <w:rFonts w:ascii="Times New Roman" w:hAnsi="Times New Roman" w:cs="Times New Roman"/>
-          <w:sz w:val="24"/>
-        </w:rPr>
-        <w:t>appointmentEnd</w:t>
-      </w:r>
-      <w:r>
-        <w:rPr>
-          <w:rFonts w:ascii="Times New Roman" w:hAnsi="Times New Roman" w:cs="Times New Roman"/>
-          <w:sz w:val="24"/>
-        </w:rPr>
-        <w:t>Date</w:t>
-      </w:r>
-      <w:r>
-        <w:rPr>
-          <w:rFonts w:ascii="Times New Roman" w:hAnsi="Times New Roman" w:cs="Times New Roman"/>
-          <w:sz w:val="24"/>
-        </w:rPr>
-        <w:t>Time</w:t>
-      </w:r>
-      <w:proofErr w:type="spellEnd"/>
-      <w:r>
-        <w:rPr>
-          <w:rFonts w:ascii="Times New Roman" w:hAnsi="Times New Roman" w:cs="Times New Roman"/>
-          <w:sz w:val="24"/>
-        </w:rPr>
-        <w:t xml:space="preserve">”, </w:t>
-      </w:r>
-    </w:p>
-    <w:p>
-      <w:pPr>
-        <w:pStyle w:val="ListParagraph"/>
-        <w:ind w:leftChars="0" w:left="1260"/>
-        <w:jc w:val="left"/>
-        <w:rPr>
-          <w:rFonts w:ascii="Times New Roman" w:hAnsi="Times New Roman" w:cs="Times New Roman"/>
-          <w:sz w:val="24"/>
-        </w:rPr>
-      </w:pPr>
-      <w:r>
-        <w:rPr>
-          <w:rFonts w:ascii="Times New Roman" w:hAnsi="Times New Roman" w:cs="Times New Roman"/>
-          <w:sz w:val="24"/>
-        </w:rPr>
-        <w:t xml:space="preserve">text line </w:t>
-      </w:r>
-      <w:r>
-        <w:rPr>
-          <w:rFonts w:ascii="Times New Roman" w:hAnsi="Times New Roman" w:cs="Times New Roman"/>
-          <w:sz w:val="24"/>
-        </w:rPr>
-        <w:t>5</w:t>
-      </w:r>
-      <w:r>
-        <w:rPr>
-          <w:rFonts w:ascii="Times New Roman" w:hAnsi="Times New Roman" w:cs="Times New Roman"/>
-          <w:sz w:val="24"/>
-        </w:rPr>
-        <w:t xml:space="preserve"> -&gt; “</w:t>
-      </w:r>
-      <w:r>
-        <w:rPr>
-          <w:rFonts w:ascii="Times New Roman" w:hAnsi="Times New Roman" w:cs="Times New Roman"/>
-          <w:sz w:val="24"/>
-        </w:rPr>
-        <w:t xml:space="preserve">People Involved: </w:t>
-      </w:r>
-      <w:proofErr w:type="spellStart"/>
-      <w:r>
-        <w:rPr>
-          <w:rFonts w:ascii="Times New Roman" w:hAnsi="Times New Roman" w:cs="Times New Roman"/>
-          <w:sz w:val="24"/>
-        </w:rPr>
-        <w:t>appointmentPeople</w:t>
-      </w:r>
-      <w:proofErr w:type="spellEnd"/>
-      <w:r>
-        <w:rPr>
-          <w:rFonts w:ascii="Times New Roman" w:hAnsi="Times New Roman" w:cs="Times New Roman"/>
-          <w:sz w:val="24"/>
-        </w:rPr>
-        <w:t>”</w:t>
-      </w:r>
-      <w:r>
-        <w:rPr>
-          <w:rFonts w:ascii="Times New Roman" w:hAnsi="Times New Roman" w:cs="Times New Roman"/>
-          <w:sz w:val="24"/>
-        </w:rPr>
-        <w:t xml:space="preserve">, </w:t>
-      </w:r>
-    </w:p>
-    <w:p>
-      <w:pPr>
-        <w:pStyle w:val="ListParagraph"/>
-        <w:ind w:leftChars="0" w:left="1260"/>
+        <w:t>D</w:t>
+      </w:r>
+      <w:r>
+        <w:rPr>
+          <w:rFonts w:ascii="Times New Roman" w:hAnsi="Times New Roman" w:cs="Times New Roman"/>
+          <w:sz w:val="24"/>
+        </w:rPr>
+        <w:t>isplays a simple login form with a username box, password box and a login button.</w:t>
+      </w:r>
+    </w:p>
+    <w:p>
+      <w:pPr>
+        <w:pStyle w:val="ListParagraph"/>
+        <w:numPr>
+          <w:ilvl w:val="1"/>
+          <w:numId w:val="4"/>
+        </w:numPr>
+        <w:ind w:leftChars="0"/>
+        <w:jc w:val="left"/>
+        <w:rPr>
+          <w:rFonts w:ascii="Times New Roman" w:hAnsi="Times New Roman" w:cs="Times New Roman"/>
+          <w:sz w:val="24"/>
+        </w:rPr>
+      </w:pPr>
+      <w:r>
+        <w:rPr>
+          <w:rFonts w:ascii="Times New Roman" w:hAnsi="Times New Roman" w:cs="Times New Roman"/>
+          <w:sz w:val="24"/>
+        </w:rPr>
+        <w:t>A message in red text below the form is displayed if the user enters an incorrect login combination.</w:t>
+      </w:r>
+    </w:p>
+    <w:p>
+      <w:pPr>
+        <w:pStyle w:val="ListParagraph"/>
+        <w:numPr>
+          <w:ilvl w:val="1"/>
+          <w:numId w:val="4"/>
+        </w:numPr>
+        <w:ind w:leftChars="0"/>
+        <w:jc w:val="left"/>
+        <w:rPr>
+          <w:rFonts w:ascii="Times New Roman" w:hAnsi="Times New Roman" w:cs="Times New Roman"/>
+          <w:sz w:val="24"/>
+        </w:rPr>
+      </w:pPr>
+      <w:r>
+        <w:rPr>
+          <w:rFonts w:ascii="Times New Roman" w:hAnsi="Times New Roman" w:cs="Times New Roman"/>
+          <w:sz w:val="24"/>
+        </w:rPr>
+        <w:t>A “Forgot Password” button below the form</w:t>
+      </w:r>
+    </w:p>
+    <w:p>
+      <w:pPr>
+        <w:pStyle w:val="ListParagraph"/>
+        <w:numPr>
+          <w:ilvl w:val="0"/>
+          <w:numId w:val="4"/>
+        </w:numPr>
+        <w:ind w:leftChars="0"/>
         <w:jc w:val="left"/>
         <w:rPr>
           <w:rFonts w:ascii="Times New Roman" w:hAnsi="Times New Roman" w:cs="Times New Roman" w:hint="eastAsia"/>
@@ -752,428 +1894,32 @@
           <w:rFonts w:ascii="Times New Roman" w:hAnsi="Times New Roman" w:cs="Times New Roman"/>
           <w:sz w:val="24"/>
         </w:rPr>
-        <w:t xml:space="preserve">text line </w:t>
-      </w:r>
-      <w:r>
-        <w:rPr>
-          <w:rFonts w:ascii="Times New Roman" w:hAnsi="Times New Roman" w:cs="Times New Roman"/>
-          <w:sz w:val="24"/>
-        </w:rPr>
-        <w:t>6</w:t>
-      </w:r>
-      <w:r>
-        <w:rPr>
-          <w:rFonts w:ascii="Times New Roman" w:hAnsi="Times New Roman" w:cs="Times New Roman"/>
-          <w:sz w:val="24"/>
-        </w:rPr>
-        <w:t xml:space="preserve"> -&gt; “</w:t>
-      </w:r>
-      <w:r>
-        <w:rPr>
-          <w:rFonts w:ascii="Times New Roman" w:hAnsi="Times New Roman" w:cs="Times New Roman"/>
-          <w:sz w:val="24"/>
-        </w:rPr>
-        <w:t xml:space="preserve">Created by: </w:t>
-      </w:r>
-      <w:proofErr w:type="spellStart"/>
-      <w:r>
-        <w:rPr>
-          <w:rFonts w:ascii="Times New Roman" w:hAnsi="Times New Roman" w:cs="Times New Roman"/>
-          <w:sz w:val="24"/>
-        </w:rPr>
-        <w:t>appointmentCreator</w:t>
-      </w:r>
-      <w:proofErr w:type="spellEnd"/>
-      <w:r>
-        <w:rPr>
-          <w:rFonts w:ascii="Times New Roman" w:hAnsi="Times New Roman" w:cs="Times New Roman"/>
-          <w:sz w:val="24"/>
-        </w:rPr>
-        <w:t>”</w:t>
-      </w:r>
-      <w:r>
-        <w:rPr>
-          <w:rFonts w:ascii="Times New Roman" w:hAnsi="Times New Roman" w:cs="Times New Roman"/>
-          <w:sz w:val="24"/>
-        </w:rPr>
-        <w:t>)</w:t>
-      </w:r>
-    </w:p>
-    <w:p>
-      <w:pPr>
-        <w:pStyle w:val="ListParagraph"/>
-        <w:numPr>
-          <w:ilvl w:val="0"/>
-          <w:numId w:val="4"/>
-        </w:numPr>
-        <w:ind w:leftChars="0"/>
-        <w:jc w:val="left"/>
-        <w:rPr>
-          <w:rFonts w:ascii="Times New Roman" w:hAnsi="Times New Roman" w:cs="Times New Roman"/>
-          <w:sz w:val="24"/>
-        </w:rPr>
-      </w:pPr>
-      <w:r>
-        <w:rPr>
-          <w:rFonts w:ascii="Times New Roman" w:hAnsi="Times New Roman" w:cs="Times New Roman"/>
-          <w:sz w:val="24"/>
-        </w:rPr>
-        <w:t xml:space="preserve">My </w:t>
-      </w:r>
-      <w:r>
+        <w:t>Logout</w:t>
+      </w:r>
+    </w:p>
+    <w:p>
+      <w:pPr>
+        <w:pStyle w:val="ListParagraph"/>
+        <w:numPr>
+          <w:ilvl w:val="1"/>
+          <w:numId w:val="4"/>
+        </w:numPr>
+        <w:ind w:leftChars="0"/>
+        <w:jc w:val="left"/>
         <w:rPr>
           <w:rFonts w:ascii="Times New Roman" w:hAnsi="Times New Roman" w:cs="Times New Roman" w:hint="eastAsia"/>
           <w:sz w:val="24"/>
         </w:rPr>
-        <w:t>A</w:t>
-      </w:r>
-      <w:r>
-        <w:rPr>
-          <w:rFonts w:ascii="Times New Roman" w:hAnsi="Times New Roman" w:cs="Times New Roman"/>
-          <w:sz w:val="24"/>
-        </w:rPr>
-        <w:t>ppointments</w:t>
-      </w:r>
-      <w:r>
-        <w:rPr>
-          <w:rFonts w:ascii="Times New Roman" w:hAnsi="Times New Roman" w:cs="Times New Roman"/>
-          <w:sz w:val="24"/>
-        </w:rPr>
-        <w:t xml:space="preserve"> </w:t>
-      </w:r>
-      <w:r>
-        <w:rPr>
-          <w:rFonts w:ascii="Times New Roman" w:hAnsi="Times New Roman" w:cs="Times New Roman"/>
-          <w:sz w:val="24"/>
-        </w:rPr>
-        <w:t>(must be logged in to access)</w:t>
-      </w:r>
-    </w:p>
-    <w:p>
-      <w:pPr>
-        <w:pStyle w:val="ListParagraph"/>
-        <w:numPr>
-          <w:ilvl w:val="1"/>
-          <w:numId w:val="4"/>
-        </w:numPr>
-        <w:ind w:leftChars="0"/>
-        <w:jc w:val="left"/>
-        <w:rPr>
-          <w:rFonts w:ascii="Times New Roman" w:hAnsi="Times New Roman" w:cs="Times New Roman" w:hint="eastAsia"/>
-          <w:sz w:val="24"/>
-        </w:rPr>
-      </w:pPr>
-      <w:r>
-        <w:rPr>
-          <w:rFonts w:ascii="Times New Roman" w:hAnsi="Times New Roman" w:cs="Times New Roman" w:hint="eastAsia"/>
-          <w:sz w:val="24"/>
-        </w:rPr>
-        <w:t>H</w:t>
-      </w:r>
-      <w:r>
-        <w:rPr>
-          <w:rFonts w:ascii="Times New Roman" w:hAnsi="Times New Roman" w:cs="Times New Roman"/>
-          <w:sz w:val="24"/>
-        </w:rPr>
-        <w:t xml:space="preserve">eader (app name, menu -&gt; home, </w:t>
-      </w:r>
-      <w:r>
-        <w:rPr>
-          <w:rFonts w:ascii="Times New Roman" w:hAnsi="Times New Roman" w:cs="Times New Roman"/>
-          <w:sz w:val="24"/>
-        </w:rPr>
-        <w:t>search</w:t>
-      </w:r>
-      <w:r>
-        <w:rPr>
-          <w:rFonts w:ascii="Times New Roman" w:hAnsi="Times New Roman" w:cs="Times New Roman"/>
-          <w:sz w:val="24"/>
-        </w:rPr>
-        <w:t>, profile, register or login/logout)</w:t>
-      </w:r>
-    </w:p>
-    <w:p>
-      <w:pPr>
-        <w:pStyle w:val="ListParagraph"/>
-        <w:numPr>
-          <w:ilvl w:val="1"/>
-          <w:numId w:val="4"/>
-        </w:numPr>
-        <w:ind w:leftChars="0"/>
-        <w:jc w:val="left"/>
-        <w:rPr>
-          <w:rFonts w:ascii="Times New Roman" w:hAnsi="Times New Roman" w:cs="Times New Roman"/>
-          <w:sz w:val="24"/>
-        </w:rPr>
-      </w:pPr>
-      <w:r>
-        <w:rPr>
-          <w:rFonts w:ascii="Times New Roman" w:hAnsi="Times New Roman" w:cs="Times New Roman" w:hint="eastAsia"/>
-          <w:sz w:val="24"/>
-        </w:rPr>
-        <w:t>D</w:t>
-      </w:r>
-      <w:r>
-        <w:rPr>
-          <w:rFonts w:ascii="Times New Roman" w:hAnsi="Times New Roman" w:cs="Times New Roman"/>
-          <w:sz w:val="24"/>
-        </w:rPr>
-        <w:t xml:space="preserve">isplays </w:t>
-      </w:r>
-      <w:r>
-        <w:rPr>
-          <w:rFonts w:ascii="Times New Roman" w:hAnsi="Times New Roman" w:cs="Times New Roman"/>
-          <w:sz w:val="24"/>
-        </w:rPr>
-        <w:t xml:space="preserve">appointments that the user is involved in and has created </w:t>
-      </w:r>
-      <w:r>
-        <w:rPr>
-          <w:rFonts w:ascii="Times New Roman" w:hAnsi="Times New Roman" w:cs="Times New Roman"/>
-          <w:sz w:val="24"/>
-        </w:rPr>
-        <w:t>as blocks of text, one block represents an appointment and is separated by a break and a line</w:t>
-      </w:r>
-    </w:p>
-    <w:p>
-      <w:pPr>
-        <w:pStyle w:val="ListParagraph"/>
-        <w:numPr>
-          <w:ilvl w:val="2"/>
-          <w:numId w:val="4"/>
-        </w:numPr>
-        <w:ind w:leftChars="0"/>
-        <w:jc w:val="left"/>
-        <w:rPr>
-          <w:rFonts w:ascii="Times New Roman" w:hAnsi="Times New Roman" w:cs="Times New Roman"/>
-          <w:sz w:val="24"/>
-        </w:rPr>
-      </w:pPr>
-      <w:r>
-        <w:rPr>
-          <w:rFonts w:ascii="Times New Roman" w:hAnsi="Times New Roman" w:cs="Times New Roman"/>
-          <w:sz w:val="24"/>
-        </w:rPr>
-        <w:t>Appointment block (text line 1 -&gt; “</w:t>
-      </w:r>
-      <w:proofErr w:type="spellStart"/>
-      <w:r>
-        <w:rPr>
-          <w:rFonts w:ascii="Times New Roman" w:hAnsi="Times New Roman" w:cs="Times New Roman"/>
-          <w:sz w:val="24"/>
-        </w:rPr>
-        <w:t>appointmentTitle</w:t>
-      </w:r>
-      <w:proofErr w:type="spellEnd"/>
-      <w:r>
-        <w:rPr>
-          <w:rFonts w:ascii="Times New Roman" w:hAnsi="Times New Roman" w:cs="Times New Roman"/>
-          <w:sz w:val="24"/>
-        </w:rPr>
-        <w:t xml:space="preserve">”, </w:t>
-      </w:r>
-    </w:p>
-    <w:p>
-      <w:pPr>
-        <w:pStyle w:val="ListParagraph"/>
-        <w:ind w:leftChars="0" w:left="1260"/>
-        <w:jc w:val="left"/>
-        <w:rPr>
-          <w:rFonts w:ascii="Times New Roman" w:hAnsi="Times New Roman" w:cs="Times New Roman"/>
-          <w:sz w:val="24"/>
-        </w:rPr>
-      </w:pPr>
-      <w:r>
-        <w:rPr>
-          <w:rFonts w:ascii="Times New Roman" w:hAnsi="Times New Roman" w:cs="Times New Roman"/>
-          <w:sz w:val="24"/>
-        </w:rPr>
-        <w:t>text line 2 -&gt; “</w:t>
-      </w:r>
-      <w:proofErr w:type="spellStart"/>
-      <w:r>
-        <w:rPr>
-          <w:rFonts w:ascii="Times New Roman" w:hAnsi="Times New Roman" w:cs="Times New Roman"/>
-          <w:sz w:val="24"/>
-        </w:rPr>
-        <w:t>appointmentDescription</w:t>
-      </w:r>
-      <w:proofErr w:type="spellEnd"/>
-      <w:r>
-        <w:rPr>
-          <w:rFonts w:ascii="Times New Roman" w:hAnsi="Times New Roman" w:cs="Times New Roman"/>
-          <w:sz w:val="24"/>
-        </w:rPr>
-        <w:t xml:space="preserve">”, </w:t>
-      </w:r>
-    </w:p>
-    <w:p>
-      <w:pPr>
-        <w:pStyle w:val="ListParagraph"/>
-        <w:ind w:leftChars="0" w:left="1260"/>
-        <w:jc w:val="left"/>
-        <w:rPr>
-          <w:rFonts w:ascii="Times New Roman" w:hAnsi="Times New Roman" w:cs="Times New Roman"/>
-          <w:sz w:val="24"/>
-        </w:rPr>
-      </w:pPr>
-      <w:r>
-        <w:rPr>
-          <w:rFonts w:ascii="Times New Roman" w:hAnsi="Times New Roman" w:cs="Times New Roman"/>
-          <w:sz w:val="24"/>
-        </w:rPr>
-        <w:t xml:space="preserve">text line 3 -&gt; “Start Date and Time: </w:t>
-      </w:r>
-      <w:proofErr w:type="spellStart"/>
-      <w:r>
-        <w:rPr>
-          <w:rFonts w:ascii="Times New Roman" w:hAnsi="Times New Roman" w:cs="Times New Roman"/>
-          <w:sz w:val="24"/>
-        </w:rPr>
-        <w:t>appointmentStartDateTime</w:t>
-      </w:r>
-      <w:proofErr w:type="spellEnd"/>
-      <w:r>
-        <w:rPr>
-          <w:rFonts w:ascii="Times New Roman" w:hAnsi="Times New Roman" w:cs="Times New Roman"/>
-          <w:sz w:val="24"/>
-        </w:rPr>
-        <w:t xml:space="preserve">”, </w:t>
-      </w:r>
-    </w:p>
-    <w:p>
-      <w:pPr>
-        <w:pStyle w:val="ListParagraph"/>
-        <w:ind w:leftChars="0" w:left="1260"/>
-        <w:jc w:val="left"/>
-        <w:rPr>
-          <w:rFonts w:ascii="Times New Roman" w:hAnsi="Times New Roman" w:cs="Times New Roman"/>
-          <w:sz w:val="24"/>
-        </w:rPr>
-      </w:pPr>
-      <w:r>
-        <w:rPr>
-          <w:rFonts w:ascii="Times New Roman" w:hAnsi="Times New Roman" w:cs="Times New Roman"/>
-          <w:sz w:val="24"/>
-        </w:rPr>
-        <w:t xml:space="preserve">text line 4 -&gt; “End Date and Time: </w:t>
-      </w:r>
-      <w:proofErr w:type="spellStart"/>
-      <w:r>
-        <w:rPr>
-          <w:rFonts w:ascii="Times New Roman" w:hAnsi="Times New Roman" w:cs="Times New Roman"/>
-          <w:sz w:val="24"/>
-        </w:rPr>
-        <w:t>appointmentEndDateTime</w:t>
-      </w:r>
-      <w:proofErr w:type="spellEnd"/>
-      <w:r>
-        <w:rPr>
-          <w:rFonts w:ascii="Times New Roman" w:hAnsi="Times New Roman" w:cs="Times New Roman"/>
-          <w:sz w:val="24"/>
-        </w:rPr>
-        <w:t xml:space="preserve">”, </w:t>
-      </w:r>
-    </w:p>
-    <w:p>
-      <w:pPr>
-        <w:pStyle w:val="ListParagraph"/>
-        <w:ind w:leftChars="0" w:left="1260"/>
-        <w:jc w:val="left"/>
-        <w:rPr>
-          <w:rFonts w:ascii="Times New Roman" w:hAnsi="Times New Roman" w:cs="Times New Roman"/>
-          <w:sz w:val="24"/>
-        </w:rPr>
-      </w:pPr>
-      <w:r>
-        <w:rPr>
-          <w:rFonts w:ascii="Times New Roman" w:hAnsi="Times New Roman" w:cs="Times New Roman"/>
-          <w:sz w:val="24"/>
-        </w:rPr>
-        <w:t xml:space="preserve">text line 5 -&gt; “People Involved: </w:t>
-      </w:r>
-      <w:proofErr w:type="spellStart"/>
-      <w:r>
-        <w:rPr>
-          <w:rFonts w:ascii="Times New Roman" w:hAnsi="Times New Roman" w:cs="Times New Roman"/>
-          <w:sz w:val="24"/>
-        </w:rPr>
-        <w:t>appointmentPeople</w:t>
-      </w:r>
-      <w:proofErr w:type="spellEnd"/>
-      <w:r>
-        <w:rPr>
-          <w:rFonts w:ascii="Times New Roman" w:hAnsi="Times New Roman" w:cs="Times New Roman"/>
-          <w:sz w:val="24"/>
-        </w:rPr>
-        <w:t xml:space="preserve">”, </w:t>
-      </w:r>
-    </w:p>
-    <w:p>
-      <w:pPr>
-        <w:pStyle w:val="ListParagraph"/>
-        <w:ind w:leftChars="0" w:left="1260"/>
-        <w:jc w:val="left"/>
-        <w:rPr>
-          <w:rFonts w:ascii="Times New Roman" w:hAnsi="Times New Roman" w:cs="Times New Roman" w:hint="eastAsia"/>
-          <w:sz w:val="24"/>
-        </w:rPr>
-      </w:pPr>
-      <w:r>
-        <w:rPr>
-          <w:rFonts w:ascii="Times New Roman" w:hAnsi="Times New Roman" w:cs="Times New Roman"/>
-          <w:sz w:val="24"/>
-        </w:rPr>
-        <w:t xml:space="preserve">text line 6 -&gt; “Created by: </w:t>
-      </w:r>
-      <w:proofErr w:type="spellStart"/>
-      <w:r>
-        <w:rPr>
-          <w:rFonts w:ascii="Times New Roman" w:hAnsi="Times New Roman" w:cs="Times New Roman"/>
-          <w:sz w:val="24"/>
-        </w:rPr>
-        <w:t>appointmentCreator</w:t>
-      </w:r>
-      <w:proofErr w:type="spellEnd"/>
-      <w:r>
-        <w:rPr>
-          <w:rFonts w:ascii="Times New Roman" w:hAnsi="Times New Roman" w:cs="Times New Roman"/>
-          <w:sz w:val="24"/>
-        </w:rPr>
-        <w:t>”)</w:t>
-      </w:r>
-    </w:p>
-    <w:p>
-      <w:pPr>
-        <w:pStyle w:val="ListParagraph"/>
-        <w:numPr>
-          <w:ilvl w:val="0"/>
-          <w:numId w:val="4"/>
-        </w:numPr>
-        <w:ind w:leftChars="0"/>
-        <w:jc w:val="left"/>
-        <w:rPr>
-          <w:rFonts w:ascii="Times New Roman" w:hAnsi="Times New Roman" w:cs="Times New Roman"/>
-          <w:sz w:val="24"/>
-        </w:rPr>
-      </w:pPr>
+      </w:pPr>
+      <w:r>
+        <w:rPr>
+          <w:rFonts w:ascii="Times New Roman" w:hAnsi="Times New Roman" w:cs="Times New Roman"/>
+          <w:sz w:val="24"/>
+        </w:rPr>
+        <w:t>Logs user out of the current session and takes them out of their current view to a view that says “You have successfully been logged out”</w:t>
+      </w:r>
       <w:bookmarkStart w:id="0" w:name="_GoBack"/>
       <w:bookmarkEnd w:id="0"/>
-    </w:p>
-    <w:p>
-      <w:pPr>
-        <w:pStyle w:val="ListParagraph"/>
-        <w:numPr>
-          <w:ilvl w:val="0"/>
-          <w:numId w:val="4"/>
-        </w:numPr>
-        <w:ind w:leftChars="0"/>
-        <w:jc w:val="left"/>
-        <w:rPr>
-          <w:rFonts w:ascii="Times New Roman" w:hAnsi="Times New Roman" w:cs="Times New Roman"/>
-          <w:sz w:val="24"/>
-        </w:rPr>
-      </w:pPr>
     </w:p>
     <w:sectPr>
       <w:headerReference w:type="default" r:id="rId7"/>
@@ -1285,7 +2031,7 @@
         <w:rFonts w:ascii="Wingdings" w:hAnsi="Wingdings" w:hint="default"/>
       </w:rPr>
     </w:lvl>
-    <w:lvl w:ilvl="3" w:tplc="04090001" w:tentative="1">
+    <w:lvl w:ilvl="3" w:tplc="04090001">
       <w:start w:val="1"/>
       <w:numFmt w:val="bullet"/>
       <w:lvlText w:val=""/>

</xml_diff>